<commit_message>
working in object dynamic loading via console and init file.
</commit_message>
<xml_diff>
--- a/doc/Restaurant_Simulation_Objects_References.docx
+++ b/doc/Restaurant_Simulation_Objects_References.docx
@@ -4,33 +4,42 @@
   <w:body>
     <w:p>
       <w:pPr>
-        <w:pStyle w:val="Title"/>
-      </w:pPr>
-      <w:r>
-        <w:t>Restaurant Simulation - Objects and References</w:t>
-      </w:r>
-    </w:p>
-    <w:p>
-      <w:pPr>
         <w:pStyle w:val="Heading1"/>
       </w:pPr>
       <w:r>
+        <w:t>Object and Method Reference</w:t>
+      </w:r>
+    </w:p>
+    <w:p>
+      <w:pPr>
+        <w:pStyle w:val="Heading2"/>
+      </w:pPr>
+      <w:r>
         <w:t>1. Restaurant</w:t>
       </w:r>
     </w:p>
     <w:p>
-      <w:r>
-        <w:t>**Stereotype:** «inherits SimEntity»</w:t>
-      </w:r>
-    </w:p>
-    <w:p>
-      <w:r>
-        <w:t>**Constraint:** {manages operations}</w:t>
-      </w:r>
-    </w:p>
-    <w:p>
-      <w:r>
-        <w:t>**Attributes:**</w:t>
+      <w:pPr>
+        <w:pStyle w:val="IntenseQuote"/>
+      </w:pPr>
+      <w:r>
+        <w:t>stereotype: "«inherits SimEntity»"</w:t>
+      </w:r>
+    </w:p>
+    <w:p>
+      <w:pPr>
+        <w:pStyle w:val="IntenseQuote"/>
+      </w:pPr>
+      <w:r>
+        <w:t>constraint: "{manages operations}"</w:t>
+      </w:r>
+    </w:p>
+    <w:p>
+      <w:pPr>
+        <w:pStyle w:val="IntenseQuote"/>
+      </w:pPr>
+      <w:r>
+        <w:t>color: "#CCE5FF"</w:t>
       </w:r>
     </w:p>
     <w:p>
@@ -38,7 +47,7 @@
         <w:pStyle w:val="ListBullet"/>
       </w:pPr>
       <w:r>
-        <w:t>- name: String</w:t>
+        <w:t>"- name: String"</w:t>
       </w:r>
     </w:p>
     <w:p>
@@ -46,7 +55,7 @@
         <w:pStyle w:val="ListBullet"/>
       </w:pPr>
       <w:r>
-        <w:t>- tables: List&lt;Table&gt;</w:t>
+        <w:t>"- tables: List&lt;Table&gt;"</w:t>
       </w:r>
     </w:p>
     <w:p>
@@ -54,7 +63,7 @@
         <w:pStyle w:val="ListBullet"/>
       </w:pPr>
       <w:r>
-        <w:t>- menu: List&lt;Platter&gt;</w:t>
+        <w:t>"- menu: List&lt;Platter&gt;"</w:t>
       </w:r>
     </w:p>
     <w:p>
@@ -62,7 +71,7 @@
         <w:pStyle w:val="ListBullet"/>
       </w:pPr>
       <w:r>
-        <w:t>- staff: List&lt;Staff&gt;</w:t>
+        <w:t>"- staff: List&lt;Staff&gt;"</w:t>
       </w:r>
     </w:p>
     <w:p>
@@ -70,7 +79,7 @@
         <w:pStyle w:val="ListBullet"/>
       </w:pPr>
       <w:r>
-        <w:t>- revenue: double</w:t>
+        <w:t>"- revenue: double"</w:t>
       </w:r>
     </w:p>
     <w:p>
@@ -78,7 +87,143 @@
         <w:pStyle w:val="ListBullet"/>
       </w:pPr>
       <w:r>
-        <w:t>- avgWalkTime: double</w:t>
+        <w:t>"- avgWalkTime: double"</w:t>
+      </w:r>
+    </w:p>
+    <w:p>
+      <w:pPr>
+        <w:pStyle w:val="ListNumber"/>
+      </w:pPr>
+      <w:r>
+        <w:t>"+ registerLoggables()"</w:t>
+      </w:r>
+    </w:p>
+    <w:p>
+      <w:pPr>
+        <w:pStyle w:val="ListNumber"/>
+      </w:pPr>
+      <w:r>
+        <w:t>"+ triggerLog()"</w:t>
+      </w:r>
+    </w:p>
+    <w:p>
+      <w:pPr>
+        <w:pStyle w:val="ListNumber"/>
+      </w:pPr>
+      <w:r>
+        <w:t>"+ simulateDay()"</w:t>
+      </w:r>
+    </w:p>
+    <w:p>
+      <w:pPr>
+        <w:pStyle w:val="ListNumber"/>
+      </w:pPr>
+      <w:r>
+        <w:t>"+ decideStaffing()"</w:t>
+      </w:r>
+    </w:p>
+    <w:p>
+      <w:pPr>
+        <w:pStyle w:val="ListNumber"/>
+      </w:pPr>
+      <w:r>
+        <w:t>"+ decideTableAssignments()"</w:t>
+      </w:r>
+    </w:p>
+    <w:p>
+      <w:pPr>
+        <w:pStyle w:val="ListNumber"/>
+      </w:pPr>
+      <w:r>
+        <w:t>"+ decideInventoryRestock()"</w:t>
+      </w:r>
+    </w:p>
+    <w:p>
+      <w:pPr>
+        <w:pStyle w:val="ListNumber"/>
+      </w:pPr>
+      <w:r>
+        <w:t>"decideStaffing (uses Probability: RushHourOverloadChance)"</w:t>
+      </w:r>
+    </w:p>
+    <w:p>
+      <w:pPr>
+        <w:pStyle w:val="ListNumber"/>
+      </w:pPr>
+      <w:r>
+        <w:t>"decideInventoryRestock (uses Probability: IngredientSpoilageRate)"</w:t>
+      </w:r>
+    </w:p>
+    <w:p>
+      <w:pPr>
+        <w:pStyle w:val="ListNumber"/>
+      </w:pPr>
+      <w:r>
+        <w:t>"+ getGlobals(): GlobalVariables"</w:t>
+      </w:r>
+    </w:p>
+    <w:p>
+      <w:pPr>
+        <w:pStyle w:val="ListNumber"/>
+      </w:pPr>
+      <w:r>
+        <w:t>"+ getDecisionEngine(): GlobalMethods"</w:t>
+      </w:r>
+    </w:p>
+    <w:p>
+      <w:pPr>
+        <w:pStyle w:val="ListNumber"/>
+      </w:pPr>
+      <w:r>
+        <w:t>"+ evaluate(): boolean"</w:t>
+      </w:r>
+    </w:p>
+    <w:p>
+      <w:pPr>
+        <w:pStyle w:val="ListNumber"/>
+      </w:pPr>
+      <w:r>
+        <w:t>"+ commit(): void"</w:t>
+      </w:r>
+    </w:p>
+    <w:p>
+      <w:pPr>
+        <w:pStyle w:val="ListNumber"/>
+      </w:pPr>
+      <w:r>
+        <w:t>"+ getState(): String[][]"</w:t>
+      </w:r>
+    </w:p>
+    <w:p>
+      <w:pPr>
+        <w:pStyle w:val="Heading2"/>
+      </w:pPr>
+      <w:r>
+        <w:t>2. Hostess</w:t>
+      </w:r>
+    </w:p>
+    <w:p>
+      <w:pPr>
+        <w:pStyle w:val="IntenseQuote"/>
+      </w:pPr>
+      <w:r>
+        <w:t>stereotype: "«inherits SimEntity»"</w:t>
+      </w:r>
+    </w:p>
+    <w:p>
+      <w:pPr>
+        <w:pStyle w:val="IntenseQuote"/>
+      </w:pPr>
+      <w:r>
+        <w:t>constraint: "{assigns tables}"</w:t>
+      </w:r>
+    </w:p>
+    <w:p>
+      <w:pPr>
+        <w:pStyle w:val="IntenseQuote"/>
+      </w:pPr>
+      <w:r>
+        <w:t>color: "#CCE5FF"</w:t>
       </w:r>
     </w:p>
     <w:p>
@@ -86,7 +231,143 @@
         <w:pStyle w:val="ListBullet"/>
       </w:pPr>
       <w:r>
-        <w:t>- globals: GlobalVariables</w:t>
+        <w:t>"- name: String"</w:t>
+      </w:r>
+    </w:p>
+    <w:p>
+      <w:pPr>
+        <w:pStyle w:val="ListNumber"/>
+      </w:pPr>
+      <w:r>
+        <w:t>"+ registerLoggables()"</w:t>
+      </w:r>
+    </w:p>
+    <w:p>
+      <w:pPr>
+        <w:pStyle w:val="ListNumber"/>
+      </w:pPr>
+      <w:r>
+        <w:t>"+ triggerLog()"</w:t>
+      </w:r>
+    </w:p>
+    <w:p>
+      <w:pPr>
+        <w:pStyle w:val="ListNumber"/>
+      </w:pPr>
+      <w:r>
+        <w:t>"+ greetCustomer(Customer)"</w:t>
+      </w:r>
+    </w:p>
+    <w:p>
+      <w:pPr>
+        <w:pStyle w:val="ListNumber"/>
+      </w:pPr>
+      <w:r>
+        <w:t>"+ seatCustomer(Customer, Table)"</w:t>
+      </w:r>
+    </w:p>
+    <w:p>
+      <w:pPr>
+        <w:pStyle w:val="ListNumber"/>
+      </w:pPr>
+      <w:r>
+        <w:t>"+ decideTableAssignment(Customer)"</w:t>
+      </w:r>
+    </w:p>
+    <w:p>
+      <w:pPr>
+        <w:pStyle w:val="ListNumber"/>
+      </w:pPr>
+      <w:r>
+        <w:t>"+ releaseTableDecision(Table, Customer)"</w:t>
+      </w:r>
+    </w:p>
+    <w:p>
+      <w:pPr>
+        <w:pStyle w:val="ListNumber"/>
+      </w:pPr>
+      <w:r>
+        <w:t>"+ decideSeating()"</w:t>
+      </w:r>
+    </w:p>
+    <w:p>
+      <w:pPr>
+        <w:pStyle w:val="ListNumber"/>
+      </w:pPr>
+      <w:r>
+        <w:t>"+ decideQueueOrder()"</w:t>
+      </w:r>
+    </w:p>
+    <w:p>
+      <w:pPr>
+        <w:pStyle w:val="ListNumber"/>
+      </w:pPr>
+      <w:r>
+        <w:t>"decideSeating (uses Probability: OptimalTableSelectionProbability)"</w:t>
+      </w:r>
+    </w:p>
+    <w:p>
+      <w:pPr>
+        <w:pStyle w:val="ListNumber"/>
+      </w:pPr>
+      <w:r>
+        <w:t>"decideQueueOrder (uses Probability: QueueBalkingProbability)"</w:t>
+      </w:r>
+    </w:p>
+    <w:p>
+      <w:pPr>
+        <w:pStyle w:val="ListNumber"/>
+      </w:pPr>
+      <w:r>
+        <w:t>"+ evaluate(): boolean"</w:t>
+      </w:r>
+    </w:p>
+    <w:p>
+      <w:pPr>
+        <w:pStyle w:val="ListNumber"/>
+      </w:pPr>
+      <w:r>
+        <w:t>"+ commit(): void"</w:t>
+      </w:r>
+    </w:p>
+    <w:p>
+      <w:pPr>
+        <w:pStyle w:val="ListNumber"/>
+      </w:pPr>
+      <w:r>
+        <w:t>"+ getState(): String[][]"</w:t>
+      </w:r>
+    </w:p>
+    <w:p>
+      <w:pPr>
+        <w:pStyle w:val="Heading2"/>
+      </w:pPr>
+      <w:r>
+        <w:t>3. CashRegister</w:t>
+      </w:r>
+    </w:p>
+    <w:p>
+      <w:pPr>
+        <w:pStyle w:val="IntenseQuote"/>
+      </w:pPr>
+      <w:r>
+        <w:t>stereotype: "«inherits SimEntity»"</w:t>
+      </w:r>
+    </w:p>
+    <w:p>
+      <w:pPr>
+        <w:pStyle w:val="IntenseQuote"/>
+      </w:pPr>
+      <w:r>
+        <w:t>constraint: "{tracks revenue}"</w:t>
+      </w:r>
+    </w:p>
+    <w:p>
+      <w:pPr>
+        <w:pStyle w:val="IntenseQuote"/>
+      </w:pPr>
+      <w:r>
+        <w:t>color: "#CCE5FF"</w:t>
       </w:r>
     </w:p>
     <w:p>
@@ -94,12 +375,7 @@
         <w:pStyle w:val="ListBullet"/>
       </w:pPr>
       <w:r>
-        <w:t>- decisionEngine: GlobalMethods</w:t>
-      </w:r>
-    </w:p>
-    <w:p>
-      <w:r>
-        <w:t>**Methods:**</w:t>
+        <w:t>"- totalStoreIncome: double"</w:t>
       </w:r>
     </w:p>
     <w:p>
@@ -107,7 +383,103 @@
         <w:pStyle w:val="ListBullet"/>
       </w:pPr>
       <w:r>
-        <w:t>+ registerLoggables()</w:t>
+        <w:t>"- totalTips: double"</w:t>
+      </w:r>
+    </w:p>
+    <w:p>
+      <w:pPr>
+        <w:pStyle w:val="ListNumber"/>
+      </w:pPr>
+      <w:r>
+        <w:t>"+ registerLoggables()"</w:t>
+      </w:r>
+    </w:p>
+    <w:p>
+      <w:pPr>
+        <w:pStyle w:val="ListNumber"/>
+      </w:pPr>
+      <w:r>
+        <w:t>"+ triggerLog()"</w:t>
+      </w:r>
+    </w:p>
+    <w:p>
+      <w:pPr>
+        <w:pStyle w:val="ListNumber"/>
+      </w:pPr>
+      <w:r>
+        <w:t>"+ processPayment(Server, Order, double tip)"</w:t>
+      </w:r>
+    </w:p>
+    <w:p>
+      <w:pPr>
+        <w:pStyle w:val="ListNumber"/>
+      </w:pPr>
+      <w:r>
+        <w:t>"+ recordTip(Server, double tip)"</w:t>
+      </w:r>
+    </w:p>
+    <w:p>
+      <w:pPr>
+        <w:pStyle w:val="ListNumber"/>
+      </w:pPr>
+      <w:r>
+        <w:t>"+ decidePaymentHandling()"</w:t>
+      </w:r>
+    </w:p>
+    <w:p>
+      <w:pPr>
+        <w:pStyle w:val="ListNumber"/>
+      </w:pPr>
+      <w:r>
+        <w:t>"+ evaluate(): boolean"</w:t>
+      </w:r>
+    </w:p>
+    <w:p>
+      <w:pPr>
+        <w:pStyle w:val="ListNumber"/>
+      </w:pPr>
+      <w:r>
+        <w:t>"+ commit(): void"</w:t>
+      </w:r>
+    </w:p>
+    <w:p>
+      <w:pPr>
+        <w:pStyle w:val="ListNumber"/>
+      </w:pPr>
+      <w:r>
+        <w:t>"+ getState(): String[][]"</w:t>
+      </w:r>
+    </w:p>
+    <w:p>
+      <w:pPr>
+        <w:pStyle w:val="Heading2"/>
+      </w:pPr>
+      <w:r>
+        <w:t>4. Table</w:t>
+      </w:r>
+    </w:p>
+    <w:p>
+      <w:pPr>
+        <w:pStyle w:val="IntenseQuote"/>
+      </w:pPr>
+      <w:r>
+        <w:t>stereotype: "«inherits SimEntity»"</w:t>
+      </w:r>
+    </w:p>
+    <w:p>
+      <w:pPr>
+        <w:pStyle w:val="IntenseQuote"/>
+      </w:pPr>
+      <w:r>
+        <w:t>constraint: "{seating location}"</w:t>
+      </w:r>
+    </w:p>
+    <w:p>
+      <w:pPr>
+        <w:pStyle w:val="IntenseQuote"/>
+      </w:pPr>
+      <w:r>
+        <w:t>color: "#CCE5FF"</w:t>
       </w:r>
     </w:p>
     <w:p>
@@ -115,7 +487,7 @@
         <w:pStyle w:val="ListBullet"/>
       </w:pPr>
       <w:r>
-        <w:t>+ triggerLog()</w:t>
+        <w:t>"- id: int"</w:t>
       </w:r>
     </w:p>
     <w:p>
@@ -123,7 +495,7 @@
         <w:pStyle w:val="ListBullet"/>
       </w:pPr>
       <w:r>
-        <w:t>+ simulateDay()</w:t>
+        <w:t>"- capacity: int"</w:t>
       </w:r>
     </w:p>
     <w:p>
@@ -131,7 +503,7 @@
         <w:pStyle w:val="ListBullet"/>
       </w:pPr>
       <w:r>
-        <w:t>+ decideStaffing()</w:t>
+        <w:t>"- location: String"</w:t>
       </w:r>
     </w:p>
     <w:p>
@@ -139,7 +511,103 @@
         <w:pStyle w:val="ListBullet"/>
       </w:pPr>
       <w:r>
-        <w:t>+ decideTableAssignments()</w:t>
+        <w:t>"- occupied: boolean"</w:t>
+      </w:r>
+    </w:p>
+    <w:p>
+      <w:pPr>
+        <w:pStyle w:val="ListNumber"/>
+      </w:pPr>
+      <w:r>
+        <w:t>"+ registerLoggables()"</w:t>
+      </w:r>
+    </w:p>
+    <w:p>
+      <w:pPr>
+        <w:pStyle w:val="ListNumber"/>
+      </w:pPr>
+      <w:r>
+        <w:t>"+ triggerLog()"</w:t>
+      </w:r>
+    </w:p>
+    <w:p>
+      <w:pPr>
+        <w:pStyle w:val="ListNumber"/>
+      </w:pPr>
+      <w:r>
+        <w:t>"+ assignCustomer(Customer)"</w:t>
+      </w:r>
+    </w:p>
+    <w:p>
+      <w:pPr>
+        <w:pStyle w:val="ListNumber"/>
+      </w:pPr>
+      <w:r>
+        <w:t>"+ clearTable()"</w:t>
+      </w:r>
+    </w:p>
+    <w:p>
+      <w:pPr>
+        <w:pStyle w:val="ListNumber"/>
+      </w:pPr>
+      <w:r>
+        <w:t>"+ decideClearTable()"</w:t>
+      </w:r>
+    </w:p>
+    <w:p>
+      <w:pPr>
+        <w:pStyle w:val="ListNumber"/>
+      </w:pPr>
+      <w:r>
+        <w:t>"+ evaluate(): boolean"</w:t>
+      </w:r>
+    </w:p>
+    <w:p>
+      <w:pPr>
+        <w:pStyle w:val="ListNumber"/>
+      </w:pPr>
+      <w:r>
+        <w:t>"+ commit(): void"</w:t>
+      </w:r>
+    </w:p>
+    <w:p>
+      <w:pPr>
+        <w:pStyle w:val="ListNumber"/>
+      </w:pPr>
+      <w:r>
+        <w:t>"+ getState(): String[][]"</w:t>
+      </w:r>
+    </w:p>
+    <w:p>
+      <w:pPr>
+        <w:pStyle w:val="Heading2"/>
+      </w:pPr>
+      <w:r>
+        <w:t>5. Platter</w:t>
+      </w:r>
+    </w:p>
+    <w:p>
+      <w:pPr>
+        <w:pStyle w:val="IntenseQuote"/>
+      </w:pPr>
+      <w:r>
+        <w:t>stereotype: "«inherits SimEntity»"</w:t>
+      </w:r>
+    </w:p>
+    <w:p>
+      <w:pPr>
+        <w:pStyle w:val="IntenseQuote"/>
+      </w:pPr>
+      <w:r>
+        <w:t>constraint: "{cookable item}"</w:t>
+      </w:r>
+    </w:p>
+    <w:p>
+      <w:pPr>
+        <w:pStyle w:val="IntenseQuote"/>
+      </w:pPr>
+      <w:r>
+        <w:t>color: "#CCE5FF"</w:t>
       </w:r>
     </w:p>
     <w:p>
@@ -147,7 +615,7 @@
         <w:pStyle w:val="ListBullet"/>
       </w:pPr>
       <w:r>
-        <w:t>+ decideInventoryRestock()</w:t>
+        <w:t>"- name: String"</w:t>
       </w:r>
     </w:p>
     <w:p>
@@ -155,7 +623,7 @@
         <w:pStyle w:val="ListBullet"/>
       </w:pPr>
       <w:r>
-        <w:t>+ decideStaffing (uses Probability: + RushHourOverloadChance)</w:t>
+        <w:t>"- ingredients: List&lt;Ingredient&gt;"</w:t>
       </w:r>
     </w:p>
     <w:p>
@@ -163,7 +631,7 @@
         <w:pStyle w:val="ListBullet"/>
       </w:pPr>
       <w:r>
-        <w:t>decideInventoryRestock (uses Probability: IngredientSpoilageRate)</w:t>
+        <w:t>"- cookingTime: int"</w:t>
       </w:r>
     </w:p>
     <w:p>
@@ -171,7 +639,87 @@
         <w:pStyle w:val="ListBullet"/>
       </w:pPr>
       <w:r>
-        <w:t>+ getGlobals(): GlobalVariables</w:t>
+        <w:t>"- price: double"</w:t>
+      </w:r>
+    </w:p>
+    <w:p>
+      <w:pPr>
+        <w:pStyle w:val="ListNumber"/>
+      </w:pPr>
+      <w:r>
+        <w:t>"+ registerLoggables()"</w:t>
+      </w:r>
+    </w:p>
+    <w:p>
+      <w:pPr>
+        <w:pStyle w:val="ListNumber"/>
+      </w:pPr>
+      <w:r>
+        <w:t>"+ triggerLog()"</w:t>
+      </w:r>
+    </w:p>
+    <w:p>
+      <w:pPr>
+        <w:pStyle w:val="ListNumber"/>
+      </w:pPr>
+      <w:r>
+        <w:t>"+ prepare()"</w:t>
+      </w:r>
+    </w:p>
+    <w:p>
+      <w:pPr>
+        <w:pStyle w:val="ListNumber"/>
+      </w:pPr>
+      <w:r>
+        <w:t>"+ evaluate(): boolean"</w:t>
+      </w:r>
+    </w:p>
+    <w:p>
+      <w:pPr>
+        <w:pStyle w:val="ListNumber"/>
+      </w:pPr>
+      <w:r>
+        <w:t>"+ commit(): void"</w:t>
+      </w:r>
+    </w:p>
+    <w:p>
+      <w:pPr>
+        <w:pStyle w:val="ListNumber"/>
+      </w:pPr>
+      <w:r>
+        <w:t>"+ getState(): String[][]"</w:t>
+      </w:r>
+    </w:p>
+    <w:p>
+      <w:pPr>
+        <w:pStyle w:val="Heading2"/>
+      </w:pPr>
+      <w:r>
+        <w:t>6. Ingredient</w:t>
+      </w:r>
+    </w:p>
+    <w:p>
+      <w:pPr>
+        <w:pStyle w:val="IntenseQuote"/>
+      </w:pPr>
+      <w:r>
+        <w:t>stereotype: "«inherits SimEntity»"</w:t>
+      </w:r>
+    </w:p>
+    <w:p>
+      <w:pPr>
+        <w:pStyle w:val="IntenseQuote"/>
+      </w:pPr>
+      <w:r>
+        <w:t>constraint: "{perishable goods}"</w:t>
+      </w:r>
+    </w:p>
+    <w:p>
+      <w:pPr>
+        <w:pStyle w:val="IntenseQuote"/>
+      </w:pPr>
+      <w:r>
+        <w:t>color: "#CCE5FF"</w:t>
       </w:r>
     </w:p>
     <w:p>
@@ -179,7 +727,7 @@
         <w:pStyle w:val="ListBullet"/>
       </w:pPr>
       <w:r>
-        <w:t>+ getDecisionEngine(): GlobalMethods</w:t>
+        <w:t>"- name: String"</w:t>
       </w:r>
     </w:p>
     <w:p>
@@ -187,7 +735,7 @@
         <w:pStyle w:val="ListBullet"/>
       </w:pPr>
       <w:r>
-        <w:t>+ evaluate(): boolean</w:t>
+        <w:t>"- quantity: double"</w:t>
       </w:r>
     </w:p>
     <w:p>
@@ -195,7 +743,7 @@
         <w:pStyle w:val="ListBullet"/>
       </w:pPr>
       <w:r>
-        <w:t>+ commit(): void</w:t>
+        <w:t>"- costPerUnit: double"</w:t>
       </w:r>
     </w:p>
     <w:p>
@@ -203,30 +751,1631 @@
         <w:pStyle w:val="ListBullet"/>
       </w:pPr>
       <w:r>
-        <w:t>+ getState(): String[][]</w:t>
-      </w:r>
-    </w:p>
-    <w:p>
-      <w:pPr>
-        <w:pStyle w:val="Heading1"/>
+        <w:t>"- expiryDate: Date"</w:t>
+      </w:r>
+    </w:p>
+    <w:p>
+      <w:pPr>
+        <w:pStyle w:val="ListNumber"/>
+      </w:pPr>
+      <w:r>
+        <w:t>"+ registerLoggables()"</w:t>
+      </w:r>
+    </w:p>
+    <w:p>
+      <w:pPr>
+        <w:pStyle w:val="ListNumber"/>
+      </w:pPr>
+      <w:r>
+        <w:t>"+ triggerLog()"</w:t>
+      </w:r>
+    </w:p>
+    <w:p>
+      <w:pPr>
+        <w:pStyle w:val="ListNumber"/>
+      </w:pPr>
+      <w:r>
+        <w:t>"+ evaluate(): boolean"</w:t>
+      </w:r>
+    </w:p>
+    <w:p>
+      <w:pPr>
+        <w:pStyle w:val="ListNumber"/>
+      </w:pPr>
+      <w:r>
+        <w:t>"+ commit(): void"</w:t>
+      </w:r>
+    </w:p>
+    <w:p>
+      <w:pPr>
+        <w:pStyle w:val="ListNumber"/>
+      </w:pPr>
+      <w:r>
+        <w:t>"+ getState(): String[][]"</w:t>
+      </w:r>
+    </w:p>
+    <w:p>
+      <w:pPr>
+        <w:pStyle w:val="Heading2"/>
+      </w:pPr>
+      <w:r>
+        <w:t>7. Cook</w:t>
+      </w:r>
+    </w:p>
+    <w:p>
+      <w:pPr>
+        <w:pStyle w:val="IntenseQuote"/>
+      </w:pPr>
+      <w:r>
+        <w:t>stereotype: "«inherits SimEntity»"</w:t>
+      </w:r>
+    </w:p>
+    <w:p>
+      <w:pPr>
+        <w:pStyle w:val="IntenseQuote"/>
+      </w:pPr>
+      <w:r>
+        <w:t>constraint: "{kitchen staff}"</w:t>
+      </w:r>
+    </w:p>
+    <w:p>
+      <w:pPr>
+        <w:pStyle w:val="IntenseQuote"/>
+      </w:pPr>
+      <w:r>
+        <w:t>color: "#CCE5FF"</w:t>
+      </w:r>
+    </w:p>
+    <w:p>
+      <w:pPr>
+        <w:pStyle w:val="ListBullet"/>
+      </w:pPr>
+      <w:r>
+        <w:t>"- name: String"</w:t>
+      </w:r>
+    </w:p>
+    <w:p>
+      <w:pPr>
+        <w:pStyle w:val="ListBullet"/>
+      </w:pPr>
+      <w:r>
+        <w:t>"- skillLevel: int"</w:t>
+      </w:r>
+    </w:p>
+    <w:p>
+      <w:pPr>
+        <w:pStyle w:val="ListNumber"/>
+      </w:pPr>
+      <w:r>
+        <w:t>"+ registerLoggables()"</w:t>
+      </w:r>
+    </w:p>
+    <w:p>
+      <w:pPr>
+        <w:pStyle w:val="ListNumber"/>
+      </w:pPr>
+      <w:r>
+        <w:t>"+ triggerLog()"</w:t>
+      </w:r>
+    </w:p>
+    <w:p>
+      <w:pPr>
+        <w:pStyle w:val="ListNumber"/>
+      </w:pPr>
+      <w:r>
+        <w:t>"+ cook(Platter)"</w:t>
+      </w:r>
+    </w:p>
+    <w:p>
+      <w:pPr>
+        <w:pStyle w:val="ListNumber"/>
+      </w:pPr>
+      <w:r>
+        <w:t>"+ prep(Platter)"</w:t>
+      </w:r>
+    </w:p>
+    <w:p>
+      <w:pPr>
+        <w:pStyle w:val="ListNumber"/>
+      </w:pPr>
+      <w:r>
+        <w:t>"+ announceOrder(Table)"</w:t>
+      </w:r>
+    </w:p>
+    <w:p>
+      <w:pPr>
+        <w:pStyle w:val="ListNumber"/>
+      </w:pPr>
+      <w:r>
+        <w:t>"+ decideNextOrder()"</w:t>
+      </w:r>
+    </w:p>
+    <w:p>
+      <w:pPr>
+        <w:pStyle w:val="ListNumber"/>
+      </w:pPr>
+      <w:r>
+        <w:t>"+ decideCookingPriority()"</w:t>
+      </w:r>
+    </w:p>
+    <w:p>
+      <w:pPr>
+        <w:pStyle w:val="ListNumber"/>
+      </w:pPr>
+      <w:r>
+        <w:t>"decideNextOrder (uses Probability: PrepTimeVariance)"</w:t>
+      </w:r>
+    </w:p>
+    <w:p>
+      <w:pPr>
+        <w:pStyle w:val="ListNumber"/>
+      </w:pPr>
+      <w:r>
+        <w:t>"decideCookingPriority (uses Probability: CookingDelayRate)"</w:t>
+      </w:r>
+    </w:p>
+    <w:p>
+      <w:pPr>
+        <w:pStyle w:val="ListNumber"/>
+      </w:pPr>
+      <w:r>
+        <w:t>"+ evaluate(): boolean"</w:t>
+      </w:r>
+    </w:p>
+    <w:p>
+      <w:pPr>
+        <w:pStyle w:val="ListNumber"/>
+      </w:pPr>
+      <w:r>
+        <w:t>"+ commit(): void"</w:t>
+      </w:r>
+    </w:p>
+    <w:p>
+      <w:pPr>
+        <w:pStyle w:val="ListNumber"/>
+      </w:pPr>
+      <w:r>
+        <w:t>"+ getState(): String[][]"</w:t>
+      </w:r>
+    </w:p>
+    <w:p>
+      <w:pPr>
+        <w:pStyle w:val="Heading2"/>
+      </w:pPr>
+      <w:r>
+        <w:t>8. Server</w:t>
+      </w:r>
+    </w:p>
+    <w:p>
+      <w:pPr>
+        <w:pStyle w:val="IntenseQuote"/>
+      </w:pPr>
+      <w:r>
+        <w:t>stereotype: "«inherits SimEntity»"</w:t>
+      </w:r>
+    </w:p>
+    <w:p>
+      <w:pPr>
+        <w:pStyle w:val="IntenseQuote"/>
+      </w:pPr>
+      <w:r>
+        <w:t>constraint: "{floor staff}"</w:t>
+      </w:r>
+    </w:p>
+    <w:p>
+      <w:pPr>
+        <w:pStyle w:val="IntenseQuote"/>
+      </w:pPr>
+      <w:r>
+        <w:t>color: "#CCE5FF"</w:t>
+      </w:r>
+    </w:p>
+    <w:p>
+      <w:pPr>
+        <w:pStyle w:val="ListBullet"/>
+      </w:pPr>
+      <w:r>
+        <w:t>"- name: String"</w:t>
+      </w:r>
+    </w:p>
+    <w:p>
+      <w:pPr>
+        <w:pStyle w:val="ListBullet"/>
+      </w:pPr>
+      <w:r>
+        <w:t>"- tablesAssigned: List&lt;Table&gt;"</w:t>
+      </w:r>
+    </w:p>
+    <w:p>
+      <w:pPr>
+        <w:pStyle w:val="ListNumber"/>
+      </w:pPr>
+      <w:r>
+        <w:t>"+ registerLoggables()"</w:t>
+      </w:r>
+    </w:p>
+    <w:p>
+      <w:pPr>
+        <w:pStyle w:val="ListNumber"/>
+      </w:pPr>
+      <w:r>
+        <w:t>"+ triggerLog()"</w:t>
+      </w:r>
+    </w:p>
+    <w:p>
+      <w:pPr>
+        <w:pStyle w:val="ListNumber"/>
+      </w:pPr>
+      <w:r>
+        <w:t>"+ serve(Table)"</w:t>
+      </w:r>
+    </w:p>
+    <w:p>
+      <w:pPr>
+        <w:pStyle w:val="ListNumber"/>
+      </w:pPr>
+      <w:r>
+        <w:t>"+ takeOrder(Customer)"</w:t>
+      </w:r>
+    </w:p>
+    <w:p>
+      <w:pPr>
+        <w:pStyle w:val="ListNumber"/>
+      </w:pPr>
+      <w:r>
+        <w:t>"+ deliverCheck(Customer)"</w:t>
+      </w:r>
+    </w:p>
+    <w:p>
+      <w:pPr>
+        <w:pStyle w:val="ListNumber"/>
+      </w:pPr>
+      <w:r>
+        <w:t>"+ returnPayment(CashRegister)"</w:t>
+      </w:r>
+    </w:p>
+    <w:p>
+      <w:pPr>
+        <w:pStyle w:val="ListNumber"/>
+      </w:pPr>
+      <w:r>
+        <w:t>"+ decideDeliverySequence()"</w:t>
+      </w:r>
+    </w:p>
+    <w:p>
+      <w:pPr>
+        <w:pStyle w:val="ListNumber"/>
+      </w:pPr>
+      <w:r>
+        <w:t>"+ decideTipHandling()"</w:t>
+      </w:r>
+    </w:p>
+    <w:p>
+      <w:pPr>
+        <w:pStyle w:val="ListNumber"/>
+      </w:pPr>
+      <w:r>
+        <w:t>"decideDeliverySequence (uses Probability: ServiceDelayVariance)"</w:t>
+      </w:r>
+    </w:p>
+    <w:p>
+      <w:pPr>
+        <w:pStyle w:val="ListNumber"/>
+      </w:pPr>
+      <w:r>
+        <w:t>"decideTipHandling (uses Probability: TipLikelihood)"</w:t>
+      </w:r>
+    </w:p>
+    <w:p>
+      <w:pPr>
+        <w:pStyle w:val="ListNumber"/>
+      </w:pPr>
+      <w:r>
+        <w:t>"+ evaluate(): boolean"</w:t>
+      </w:r>
+    </w:p>
+    <w:p>
+      <w:pPr>
+        <w:pStyle w:val="ListNumber"/>
+      </w:pPr>
+      <w:r>
+        <w:t>"+ commit(): void"</w:t>
+      </w:r>
+    </w:p>
+    <w:p>
+      <w:pPr>
+        <w:pStyle w:val="ListNumber"/>
+      </w:pPr>
+      <w:r>
+        <w:t>"+ getState(): String[][]"</w:t>
+      </w:r>
+    </w:p>
+    <w:p>
+      <w:pPr>
+        <w:pStyle w:val="Heading2"/>
+      </w:pPr>
+      <w:r>
+        <w:t>9. ServerTable</w:t>
+      </w:r>
+    </w:p>
+    <w:p>
+      <w:pPr>
+        <w:pStyle w:val="IntenseQuote"/>
+      </w:pPr>
+      <w:r>
+        <w:t>stereotype: "«inherits SimEntity»"</w:t>
+      </w:r>
+    </w:p>
+    <w:p>
+      <w:pPr>
+        <w:pStyle w:val="IntenseQuote"/>
+      </w:pPr>
+      <w:r>
+        <w:t>constraint: "{pickup counter}"</w:t>
+      </w:r>
+    </w:p>
+    <w:p>
+      <w:pPr>
+        <w:pStyle w:val="IntenseQuote"/>
+      </w:pPr>
+      <w:r>
+        <w:t>color: "#CCE5FF"</w:t>
+      </w:r>
+    </w:p>
+    <w:p>
+      <w:pPr>
+        <w:pStyle w:val="ListBullet"/>
+      </w:pPr>
+      <w:r>
+        <w:t>"- bell: boolean"</w:t>
+      </w:r>
+    </w:p>
+    <w:p>
+      <w:pPr>
+        <w:pStyle w:val="ListBullet"/>
+      </w:pPr>
+      <w:r>
+        <w:t>"- orderQueue: Queue&lt;Order&gt;"</w:t>
+      </w:r>
+    </w:p>
+    <w:p>
+      <w:pPr>
+        <w:pStyle w:val="ListNumber"/>
+      </w:pPr>
+      <w:r>
+        <w:t>"+ registerLoggables()"</w:t>
+      </w:r>
+    </w:p>
+    <w:p>
+      <w:pPr>
+        <w:pStyle w:val="ListNumber"/>
+      </w:pPr>
+      <w:r>
+        <w:t>"+ triggerLog()"</w:t>
+      </w:r>
+    </w:p>
+    <w:p>
+      <w:pPr>
+        <w:pStyle w:val="ListNumber"/>
+      </w:pPr>
+      <w:r>
+        <w:t>"+ announceOrder(Order)"</w:t>
+      </w:r>
+    </w:p>
+    <w:p>
+      <w:pPr>
+        <w:pStyle w:val="ListNumber"/>
+      </w:pPr>
+      <w:r>
+        <w:t>"+ pickUpOrder(Server)"</w:t>
+      </w:r>
+    </w:p>
+    <w:p>
+      <w:pPr>
+        <w:pStyle w:val="ListNumber"/>
+      </w:pPr>
+      <w:r>
+        <w:t>"+ viewNextOrder()"</w:t>
+      </w:r>
+    </w:p>
+    <w:p>
+      <w:pPr>
+        <w:pStyle w:val="ListNumber"/>
+      </w:pPr>
+      <w:r>
+        <w:t>"+ evaluate(): boolean"</w:t>
+      </w:r>
+    </w:p>
+    <w:p>
+      <w:pPr>
+        <w:pStyle w:val="ListNumber"/>
+      </w:pPr>
+      <w:r>
+        <w:t>"+ commit(): void"</w:t>
+      </w:r>
+    </w:p>
+    <w:p>
+      <w:pPr>
+        <w:pStyle w:val="ListNumber"/>
+      </w:pPr>
+      <w:r>
+        <w:t>"+ getState(): String[][]"</w:t>
+      </w:r>
+    </w:p>
+    <w:p>
+      <w:pPr>
+        <w:pStyle w:val="Heading2"/>
+      </w:pPr>
+      <w:r>
+        <w:t>10. Order</w:t>
+      </w:r>
+    </w:p>
+    <w:p>
+      <w:pPr>
+        <w:pStyle w:val="IntenseQuote"/>
+      </w:pPr>
+      <w:r>
+        <w:t>stereotype: "«inherits SimEntity»"</w:t>
+      </w:r>
+    </w:p>
+    <w:p>
+      <w:pPr>
+        <w:pStyle w:val="IntenseQuote"/>
+      </w:pPr>
+      <w:r>
+        <w:t>constraint: "{food request}"</w:t>
+      </w:r>
+    </w:p>
+    <w:p>
+      <w:pPr>
+        <w:pStyle w:val="IntenseQuote"/>
+      </w:pPr>
+      <w:r>
+        <w:t>color: "#CCE5FF"</w:t>
+      </w:r>
+    </w:p>
+    <w:p>
+      <w:pPr>
+        <w:pStyle w:val="ListBullet"/>
+      </w:pPr>
+      <w:r>
+        <w:t>"- platter: Platter"</w:t>
+      </w:r>
+    </w:p>
+    <w:p>
+      <w:pPr>
+        <w:pStyle w:val="ListBullet"/>
+      </w:pPr>
+      <w:r>
+        <w:t>"- table: Table"</w:t>
+      </w:r>
+    </w:p>
+    <w:p>
+      <w:pPr>
+        <w:pStyle w:val="ListBullet"/>
+      </w:pPr>
+      <w:r>
+        <w:t>"- timePlaced: int"</w:t>
+      </w:r>
+    </w:p>
+    <w:p>
+      <w:pPr>
+        <w:pStyle w:val="ListNumber"/>
+      </w:pPr>
+      <w:r>
+        <w:t>"+ registerLoggables()"</w:t>
+      </w:r>
+    </w:p>
+    <w:p>
+      <w:pPr>
+        <w:pStyle w:val="ListNumber"/>
+      </w:pPr>
+      <w:r>
+        <w:t>"+ triggerLog()"</w:t>
+      </w:r>
+    </w:p>
+    <w:p>
+      <w:pPr>
+        <w:pStyle w:val="ListNumber"/>
+      </w:pPr>
+      <w:r>
+        <w:t>"+ getTable()"</w:t>
+      </w:r>
+    </w:p>
+    <w:p>
+      <w:pPr>
+        <w:pStyle w:val="ListNumber"/>
+      </w:pPr>
+      <w:r>
+        <w:t>"+ getPlatter()"</w:t>
+      </w:r>
+    </w:p>
+    <w:p>
+      <w:pPr>
+        <w:pStyle w:val="ListNumber"/>
+      </w:pPr>
+      <w:r>
+        <w:t>"+ calculateTip(happiness: double)"</w:t>
+      </w:r>
+    </w:p>
+    <w:p>
+      <w:pPr>
+        <w:pStyle w:val="ListNumber"/>
+      </w:pPr>
+      <w:r>
+        <w:t>"+ evaluate(): boolean"</w:t>
+      </w:r>
+    </w:p>
+    <w:p>
+      <w:pPr>
+        <w:pStyle w:val="ListNumber"/>
+      </w:pPr>
+      <w:r>
+        <w:t>"+ commit(): void"</w:t>
+      </w:r>
+    </w:p>
+    <w:p>
+      <w:pPr>
+        <w:pStyle w:val="ListNumber"/>
+      </w:pPr>
+      <w:r>
+        <w:t>"+ getState(): String[][]"</w:t>
+      </w:r>
+    </w:p>
+    <w:p>
+      <w:pPr>
+        <w:pStyle w:val="Heading2"/>
+      </w:pPr>
+      <w:r>
+        <w:t>11. Customer</w:t>
+      </w:r>
+    </w:p>
+    <w:p>
+      <w:pPr>
+        <w:pStyle w:val="IntenseQuote"/>
+      </w:pPr>
+      <w:r>
+        <w:t>stereotype: "«inherits SimEntity»"</w:t>
+      </w:r>
+    </w:p>
+    <w:p>
+      <w:pPr>
+        <w:pStyle w:val="IntenseQuote"/>
+      </w:pPr>
+      <w:r>
+        <w:t>constraint: "{dining patron}"</w:t>
+      </w:r>
+    </w:p>
+    <w:p>
+      <w:pPr>
+        <w:pStyle w:val="IntenseQuote"/>
+      </w:pPr>
+      <w:r>
+        <w:t>color: "#CCE5FF"</w:t>
+      </w:r>
+    </w:p>
+    <w:p>
+      <w:pPr>
+        <w:pStyle w:val="ListBullet"/>
+      </w:pPr>
+      <w:r>
+        <w:t>"- groupSize: int"</w:t>
+      </w:r>
+    </w:p>
+    <w:p>
+      <w:pPr>
+        <w:pStyle w:val="ListBullet"/>
+      </w:pPr>
+      <w:r>
+        <w:t>"- patience: int"</w:t>
+      </w:r>
+    </w:p>
+    <w:p>
+      <w:pPr>
+        <w:pStyle w:val="ListBullet"/>
+      </w:pPr>
+      <w:r>
+        <w:t>"- satisfaction: int"</w:t>
+      </w:r>
+    </w:p>
+    <w:p>
+      <w:pPr>
+        <w:pStyle w:val="ListBullet"/>
+      </w:pPr>
+      <w:r>
+        <w:t>"- tablePreference: String"</w:t>
+      </w:r>
+    </w:p>
+    <w:p>
+      <w:pPr>
+        <w:pStyle w:val="ListNumber"/>
+      </w:pPr>
+      <w:r>
+        <w:t>"+ registerLoggables()"</w:t>
+      </w:r>
+    </w:p>
+    <w:p>
+      <w:pPr>
+        <w:pStyle w:val="ListNumber"/>
+      </w:pPr>
+      <w:r>
+        <w:t>"+ triggerLog()"</w:t>
+      </w:r>
+    </w:p>
+    <w:p>
+      <w:pPr>
+        <w:pStyle w:val="ListNumber"/>
+      </w:pPr>
+      <w:r>
+        <w:t>"+ requestTable(String)"</w:t>
+      </w:r>
+    </w:p>
+    <w:p>
+      <w:pPr>
+        <w:pStyle w:val="ListNumber"/>
+      </w:pPr>
+      <w:r>
+        <w:t>"+ order(Platter)"</w:t>
+      </w:r>
+    </w:p>
+    <w:p>
+      <w:pPr>
+        <w:pStyle w:val="ListNumber"/>
+      </w:pPr>
+      <w:r>
+        <w:t>"+ leave()"</w:t>
+      </w:r>
+    </w:p>
+    <w:p>
+      <w:pPr>
+        <w:pStyle w:val="ListNumber"/>
+      </w:pPr>
+      <w:r>
+        <w:t>"+ decideExit()"</w:t>
+      </w:r>
+    </w:p>
+    <w:p>
+      <w:pPr>
+        <w:pStyle w:val="ListNumber"/>
+      </w:pPr>
+      <w:r>
+        <w:t>"+ decideReorder()"</w:t>
+      </w:r>
+    </w:p>
+    <w:p>
+      <w:pPr>
+        <w:pStyle w:val="ListNumber"/>
+      </w:pPr>
+      <w:r>
+        <w:t>"decideExit (uses Probability: PatienceThreshold)"</w:t>
+      </w:r>
+    </w:p>
+    <w:p>
+      <w:pPr>
+        <w:pStyle w:val="ListNumber"/>
+      </w:pPr>
+      <w:r>
+        <w:t>"decideReorder (uses Probability: ReorderLikelihood)"</w:t>
+      </w:r>
+    </w:p>
+    <w:p>
+      <w:pPr>
+        <w:pStyle w:val="ListNumber"/>
+      </w:pPr>
+      <w:r>
+        <w:t>"+ evaluate(): boolean"</w:t>
+      </w:r>
+    </w:p>
+    <w:p>
+      <w:pPr>
+        <w:pStyle w:val="ListNumber"/>
+      </w:pPr>
+      <w:r>
+        <w:t>"+ commit(): void"</w:t>
+      </w:r>
+    </w:p>
+    <w:p>
+      <w:pPr>
+        <w:pStyle w:val="ListNumber"/>
+      </w:pPr>
+      <w:r>
+        <w:t>"+ getState(): String[][]"</w:t>
+      </w:r>
+    </w:p>
+    <w:p>
+      <w:pPr>
+        <w:pStyle w:val="Heading2"/>
+      </w:pPr>
+      <w:r>
+        <w:t>12. Inventory</w:t>
+      </w:r>
+    </w:p>
+    <w:p>
+      <w:pPr>
+        <w:pStyle w:val="IntenseQuote"/>
+      </w:pPr>
+      <w:r>
+        <w:t>stereotype: "«inherits SimEntity»"</w:t>
+      </w:r>
+    </w:p>
+    <w:p>
+      <w:pPr>
+        <w:pStyle w:val="IntenseQuote"/>
+      </w:pPr>
+      <w:r>
+        <w:t>constraint: "{stock control}"</w:t>
+      </w:r>
+    </w:p>
+    <w:p>
+      <w:pPr>
+        <w:pStyle w:val="IntenseQuote"/>
+      </w:pPr>
+      <w:r>
+        <w:t>color: "#CCE5FF"</w:t>
+      </w:r>
+    </w:p>
+    <w:p>
+      <w:pPr>
+        <w:pStyle w:val="ListBullet"/>
+      </w:pPr>
+      <w:r>
+        <w:t>"- ingredients: List&lt;Ingredient&gt;"</w:t>
+      </w:r>
+    </w:p>
+    <w:p>
+      <w:pPr>
+        <w:pStyle w:val="ListNumber"/>
+      </w:pPr>
+      <w:r>
+        <w:t>"+ registerLoggables()"</w:t>
+      </w:r>
+    </w:p>
+    <w:p>
+      <w:pPr>
+        <w:pStyle w:val="ListNumber"/>
+      </w:pPr>
+      <w:r>
+        <w:t>"+ triggerLog()"</w:t>
+      </w:r>
+    </w:p>
+    <w:p>
+      <w:pPr>
+        <w:pStyle w:val="ListNumber"/>
+      </w:pPr>
+      <w:r>
+        <w:t>"+ restock()"</w:t>
+      </w:r>
+    </w:p>
+    <w:p>
+      <w:pPr>
+        <w:pStyle w:val="ListNumber"/>
+      </w:pPr>
+      <w:r>
+        <w:t>"+ checkStock(Platter)"</w:t>
+      </w:r>
+    </w:p>
+    <w:p>
+      <w:pPr>
+        <w:pStyle w:val="ListNumber"/>
+      </w:pPr>
+      <w:r>
+        <w:t>"+ decideRestockTiming()"</w:t>
+      </w:r>
+    </w:p>
+    <w:p>
+      <w:pPr>
+        <w:pStyle w:val="ListNumber"/>
+      </w:pPr>
+      <w:r>
+        <w:t>"+ evaluate(): boolean"</w:t>
+      </w:r>
+    </w:p>
+    <w:p>
+      <w:pPr>
+        <w:pStyle w:val="ListNumber"/>
+      </w:pPr>
+      <w:r>
+        <w:t>"+ commit(): void"</w:t>
+      </w:r>
+    </w:p>
+    <w:p>
+      <w:pPr>
+        <w:pStyle w:val="ListNumber"/>
+      </w:pPr>
+      <w:r>
+        <w:t>"+ getState(): String[][]"</w:t>
+      </w:r>
+    </w:p>
+    <w:p>
+      <w:pPr>
+        <w:pStyle w:val="Heading2"/>
+      </w:pPr>
+      <w:r>
+        <w:t>13. Refrigerator</w:t>
+      </w:r>
+    </w:p>
+    <w:p>
+      <w:pPr>
+        <w:pStyle w:val="IntenseQuote"/>
+      </w:pPr>
+      <w:r>
+        <w:t>stereotype: "«inherits SimEntity»"</w:t>
+      </w:r>
+    </w:p>
+    <w:p>
+      <w:pPr>
+        <w:pStyle w:val="IntenseQuote"/>
+      </w:pPr>
+      <w:r>
+        <w:t>constraint: "{cold storage}"</w:t>
+      </w:r>
+    </w:p>
+    <w:p>
+      <w:pPr>
+        <w:pStyle w:val="IntenseQuote"/>
+      </w:pPr>
+      <w:r>
+        <w:t>color: "#CCE5FF"</w:t>
+      </w:r>
+    </w:p>
+    <w:p>
+      <w:pPr>
+        <w:pStyle w:val="ListBullet"/>
+      </w:pPr>
+      <w:r>
+        <w:t>"- capacity: double"</w:t>
+      </w:r>
+    </w:p>
+    <w:p>
+      <w:pPr>
+        <w:pStyle w:val="ListNumber"/>
+      </w:pPr>
+      <w:r>
+        <w:t>"+ registerLoggables()"</w:t>
+      </w:r>
+    </w:p>
+    <w:p>
+      <w:pPr>
+        <w:pStyle w:val="ListNumber"/>
+      </w:pPr>
+      <w:r>
+        <w:t>"+ triggerLog()"</w:t>
+      </w:r>
+    </w:p>
+    <w:p>
+      <w:pPr>
+        <w:pStyle w:val="ListNumber"/>
+      </w:pPr>
+      <w:r>
+        <w:t>"+ store(Ingredient)"</w:t>
+      </w:r>
+    </w:p>
+    <w:p>
+      <w:pPr>
+        <w:pStyle w:val="ListNumber"/>
+      </w:pPr>
+      <w:r>
+        <w:t>"+ remove(Ingredient)"</w:t>
+      </w:r>
+    </w:p>
+    <w:p>
+      <w:pPr>
+        <w:pStyle w:val="ListNumber"/>
+      </w:pPr>
+      <w:r>
+        <w:t>"+ evaluate(): boolean"</w:t>
+      </w:r>
+    </w:p>
+    <w:p>
+      <w:pPr>
+        <w:pStyle w:val="ListNumber"/>
+      </w:pPr>
+      <w:r>
+        <w:t>"+ commit(): void"</w:t>
+      </w:r>
+    </w:p>
+    <w:p>
+      <w:pPr>
+        <w:pStyle w:val="ListNumber"/>
+      </w:pPr>
+      <w:r>
+        <w:t>"+ getState(): String[][]"</w:t>
+      </w:r>
+    </w:p>
+    <w:p>
+      <w:pPr>
+        <w:pStyle w:val="Heading2"/>
+      </w:pPr>
+      <w:r>
+        <w:t>14. Stove</w:t>
+      </w:r>
+    </w:p>
+    <w:p>
+      <w:pPr>
+        <w:pStyle w:val="IntenseQuote"/>
+      </w:pPr>
+      <w:r>
+        <w:t>stereotype: "«inherits SimEntity»"</w:t>
+      </w:r>
+    </w:p>
+    <w:p>
+      <w:pPr>
+        <w:pStyle w:val="IntenseQuote"/>
+      </w:pPr>
+      <w:r>
+        <w:t>constraint: "{hot line}"</w:t>
+      </w:r>
+    </w:p>
+    <w:p>
+      <w:pPr>
+        <w:pStyle w:val="IntenseQuote"/>
+      </w:pPr>
+      <w:r>
+        <w:t>color: "#CCE5FF"</w:t>
+      </w:r>
+    </w:p>
+    <w:p>
+      <w:pPr>
+        <w:pStyle w:val="ListBullet"/>
+      </w:pPr>
+      <w:r>
+        <w:t>"- slots: int"</w:t>
+      </w:r>
+    </w:p>
+    <w:p>
+      <w:pPr>
+        <w:pStyle w:val="ListNumber"/>
+      </w:pPr>
+      <w:r>
+        <w:t>"+ registerLoggables()"</w:t>
+      </w:r>
+    </w:p>
+    <w:p>
+      <w:pPr>
+        <w:pStyle w:val="ListNumber"/>
+      </w:pPr>
+      <w:r>
+        <w:t>"+ triggerLog()"</w:t>
+      </w:r>
+    </w:p>
+    <w:p>
+      <w:pPr>
+        <w:pStyle w:val="ListNumber"/>
+      </w:pPr>
+      <w:r>
+        <w:t>"+ startCooking(Platter)"</w:t>
+      </w:r>
+    </w:p>
+    <w:p>
+      <w:pPr>
+        <w:pStyle w:val="ListNumber"/>
+      </w:pPr>
+      <w:r>
+        <w:t>"+ finishCooking(Platter)"</w:t>
+      </w:r>
+    </w:p>
+    <w:p>
+      <w:pPr>
+        <w:pStyle w:val="ListNumber"/>
+      </w:pPr>
+      <w:r>
+        <w:t>"+ evaluate(): boolean"</w:t>
+      </w:r>
+    </w:p>
+    <w:p>
+      <w:pPr>
+        <w:pStyle w:val="ListNumber"/>
+      </w:pPr>
+      <w:r>
+        <w:t>"+ commit(): void"</w:t>
+      </w:r>
+    </w:p>
+    <w:p>
+      <w:pPr>
+        <w:pStyle w:val="ListNumber"/>
+      </w:pPr>
+      <w:r>
+        <w:t>"+ getState(): String[][]"</w:t>
+      </w:r>
+    </w:p>
+    <w:p>
+      <w:pPr>
+        <w:pStyle w:val="Heading2"/>
+      </w:pPr>
+      <w:r>
+        <w:t>15. Finance</w:t>
+      </w:r>
+    </w:p>
+    <w:p>
+      <w:pPr>
+        <w:pStyle w:val="IntenseQuote"/>
+      </w:pPr>
+      <w:r>
+        <w:t>stereotype: "«inherits SimEntity»"</w:t>
+      </w:r>
+    </w:p>
+    <w:p>
+      <w:pPr>
+        <w:pStyle w:val="IntenseQuote"/>
+      </w:pPr>
+      <w:r>
+        <w:t>constraint: "{tracks profit}"</w:t>
+      </w:r>
+    </w:p>
+    <w:p>
+      <w:pPr>
+        <w:pStyle w:val="IntenseQuote"/>
+      </w:pPr>
+      <w:r>
+        <w:t>color: "#CCE5FF"</w:t>
+      </w:r>
+    </w:p>
+    <w:p>
+      <w:pPr>
+        <w:pStyle w:val="ListBullet"/>
+      </w:pPr>
+      <w:r>
+        <w:t>"- fixedCosts: double"</w:t>
+      </w:r>
+    </w:p>
+    <w:p>
+      <w:pPr>
+        <w:pStyle w:val="ListBullet"/>
+      </w:pPr>
+      <w:r>
+        <w:t>"- laborCosts: double"</w:t>
+      </w:r>
+    </w:p>
+    <w:p>
+      <w:pPr>
+        <w:pStyle w:val="ListNumber"/>
+      </w:pPr>
+      <w:r>
+        <w:t>"+ registerLoggables()"</w:t>
+      </w:r>
+    </w:p>
+    <w:p>
+      <w:pPr>
+        <w:pStyle w:val="ListNumber"/>
+      </w:pPr>
+      <w:r>
+        <w:t>"+ triggerLog()"</w:t>
+      </w:r>
+    </w:p>
+    <w:p>
+      <w:pPr>
+        <w:pStyle w:val="ListNumber"/>
+      </w:pPr>
+      <w:r>
+        <w:t>"+ calculateNetRevenue()"</w:t>
+      </w:r>
+    </w:p>
+    <w:p>
+      <w:pPr>
+        <w:pStyle w:val="ListNumber"/>
+      </w:pPr>
+      <w:r>
+        <w:t>"+ decideExpenseApproval()"</w:t>
+      </w:r>
+    </w:p>
+    <w:p>
+      <w:pPr>
+        <w:pStyle w:val="ListNumber"/>
+      </w:pPr>
+      <w:r>
+        <w:t>"+ evaluate(): boolean"</w:t>
+      </w:r>
+    </w:p>
+    <w:p>
+      <w:pPr>
+        <w:pStyle w:val="ListNumber"/>
+      </w:pPr>
+      <w:r>
+        <w:t>"+ commit(): void"</w:t>
+      </w:r>
+    </w:p>
+    <w:p>
+      <w:pPr>
+        <w:pStyle w:val="ListNumber"/>
+      </w:pPr>
+      <w:r>
+        <w:t>"+ getState(): String[][]"</w:t>
+      </w:r>
+    </w:p>
+    <w:p>
+      <w:pPr>
+        <w:pStyle w:val="Heading2"/>
+      </w:pPr>
+      <w:r>
+        <w:t>16. SimulationClock</w:t>
+      </w:r>
+    </w:p>
+    <w:p>
+      <w:pPr>
+        <w:pStyle w:val="IntenseQuote"/>
+      </w:pPr>
+      <w:r>
+        <w:t>stereotype: "«Utility»"</w:t>
+      </w:r>
+    </w:p>
+    <w:p>
+      <w:pPr>
+        <w:pStyle w:val="IntenseQuote"/>
+      </w:pPr>
+      <w:r>
+        <w:t>constraint: "{drives simulation}"</w:t>
+      </w:r>
+    </w:p>
+    <w:p>
+      <w:pPr>
+        <w:pStyle w:val="IntenseQuote"/>
+      </w:pPr>
+      <w:r>
+        <w:t>color: "#CCE5FF"</w:t>
+      </w:r>
+    </w:p>
+    <w:p>
+      <w:pPr>
+        <w:pStyle w:val="ListBullet"/>
+      </w:pPr>
+      <w:r>
+        <w:t>"- currentTime: int"</w:t>
+      </w:r>
+    </w:p>
+    <w:p>
+      <w:pPr>
+        <w:pStyle w:val="ListBullet"/>
+      </w:pPr>
+      <w:r>
+        <w:t>"- tickRate: int"</w:t>
+      </w:r>
+    </w:p>
+    <w:p>
+      <w:pPr>
+        <w:pStyle w:val="ListNumber"/>
+      </w:pPr>
+      <w:r>
+        <w:t>"+ advanceTime()"</w:t>
+      </w:r>
+    </w:p>
+    <w:p>
+      <w:pPr>
+        <w:pStyle w:val="ListNumber"/>
+      </w:pPr>
+      <w:r>
+        <w:t>"+ scheduleEvent()"</w:t>
+      </w:r>
+    </w:p>
+    <w:p>
+      <w:pPr>
+        <w:pStyle w:val="ListNumber"/>
+      </w:pPr>
+      <w:r>
+        <w:t>"+ getTime()"</w:t>
+      </w:r>
+    </w:p>
+    <w:p>
+      <w:pPr>
+        <w:pStyle w:val="ListNumber"/>
+      </w:pPr>
+      <w:r>
+        <w:t>"+ decideNextEventTrigger()"</w:t>
+      </w:r>
+    </w:p>
+    <w:p>
+      <w:pPr>
+        <w:pStyle w:val="ListNumber"/>
+      </w:pPr>
+      <w:r>
+        <w:t>"+ evaluate(): boolean"</w:t>
+      </w:r>
+    </w:p>
+    <w:p>
+      <w:pPr>
+        <w:pStyle w:val="ListNumber"/>
+      </w:pPr>
+      <w:r>
+        <w:t>"+ commit(): void"</w:t>
+      </w:r>
+    </w:p>
+    <w:p>
+      <w:pPr>
+        <w:pStyle w:val="ListNumber"/>
+      </w:pPr>
+      <w:r>
+        <w:t>"+ getState(): String[][]"</w:t>
+      </w:r>
+    </w:p>
+    <w:p>
+      <w:pPr>
+        <w:pStyle w:val="Heading2"/>
+      </w:pPr>
+      <w:r>
+        <w:t>19. SimulationManager</w:t>
+      </w:r>
+    </w:p>
+    <w:p>
+      <w:pPr>
+        <w:pStyle w:val="IntenseQuote"/>
+      </w:pPr>
+      <w:r>
+        <w:t>stereotype: "«Simulation Kernel with Console &amp; Waveform»"</w:t>
+      </w:r>
+    </w:p>
+    <w:p>
+      <w:pPr>
+        <w:pStyle w:val="IntenseQuote"/>
+      </w:pPr>
+      <w:r>
+        <w:t>constraint: "{drives simulation clk}"</w:t>
+      </w:r>
+    </w:p>
+    <w:p>
+      <w:pPr>
+        <w:pStyle w:val="IntenseQuote"/>
+      </w:pPr>
+      <w:r>
+        <w:t>color: "#CCE5FF"</w:t>
+      </w:r>
+    </w:p>
+    <w:p>
+      <w:pPr>
+        <w:pStyle w:val="ListNumber"/>
+      </w:pPr>
+      <w:r>
+        <w:t>"+ registerLoggables(objectName: String, logMap: Map&lt;String, Supplier&lt;Object&gt;&gt;)"</w:t>
+      </w:r>
+    </w:p>
+    <w:p>
+      <w:pPr>
+        <w:pStyle w:val="ListNumber"/>
+      </w:pPr>
+      <w:r>
+        <w:t>"+ logObject(objectName: String)"</w:t>
+      </w:r>
+    </w:p>
+    <w:p>
+      <w:pPr>
+        <w:pStyle w:val="ListNumber"/>
+      </w:pPr>
+      <w:r>
+        <w:t>"+ triggerLog(objectName: String)"</w:t>
+      </w:r>
+    </w:p>
+    <w:p>
+      <w:pPr>
+        <w:pStyle w:val="ListNumber"/>
+      </w:pPr>
+      <w:r>
+        <w:t>"+ loadInitFile(filename: String)"</w:t>
+      </w:r>
+    </w:p>
+    <w:p>
+      <w:pPr>
+        <w:pStyle w:val="ListNumber"/>
+      </w:pPr>
+      <w:r>
+        <w:t>"+ resetSimulation()"</w:t>
+      </w:r>
+    </w:p>
+    <w:p>
+      <w:pPr>
+        <w:pStyle w:val="ListNumber"/>
+      </w:pPr>
+      <w:r>
+        <w:t>"+ saveState(filename: String)"</w:t>
+      </w:r>
+    </w:p>
+    <w:p>
+      <w:pPr>
+        <w:pStyle w:val="ListNumber"/>
+      </w:pPr>
+      <w:r>
+        <w:t>"+ setVCD(filename: String)"</w:t>
+      </w:r>
+    </w:p>
+    <w:p>
+      <w:pPr>
+        <w:pStyle w:val="ListNumber"/>
+      </w:pPr>
+      <w:r>
+        <w:t>"+ run(int): void"</w:t>
+      </w:r>
+    </w:p>
+    <w:p>
+      <w:pPr>
+        <w:pStyle w:val="ListNumber"/>
+      </w:pPr>
+      <w:r>
+        <w:t>"+ stepOnce(): void"</w:t>
+      </w:r>
+    </w:p>
+    <w:p>
+      <w:pPr>
+        <w:pStyle w:val="ListNumber"/>
+      </w:pPr>
+      <w:r>
+        <w:t>"+ getClock(): SimulationClock"</w:t>
+      </w:r>
+    </w:p>
+    <w:p>
+      <w:pPr>
+        <w:pStyle w:val="ListNumber"/>
+      </w:pPr>
+      <w:r>
+        <w:t>"+ startConsole(): void"</w:t>
+      </w:r>
+    </w:p>
+    <w:p>
+      <w:pPr>
+        <w:pStyle w:val="ListNumber"/>
+      </w:pPr>
+      <w:r>
+        <w:t>"+ listObjects(): void"</w:t>
+      </w:r>
+    </w:p>
+    <w:p>
+      <w:pPr>
+        <w:pStyle w:val="ListNumber"/>
+      </w:pPr>
+      <w:r>
+        <w:t>"+ showObject(String): void"</w:t>
+      </w:r>
+    </w:p>
+    <w:p>
+      <w:pPr>
+        <w:pStyle w:val="ListNumber"/>
+      </w:pPr>
+      <w:r>
+        <w:t>"+ setValue(String, String, String): void"</w:t>
+      </w:r>
+    </w:p>
+    <w:p>
+      <w:pPr>
+        <w:pStyle w:val="ListNumber"/>
+      </w:pPr>
+      <w:r>
+        <w:t>"+ startLogging(String): void"</w:t>
+      </w:r>
+    </w:p>
+    <w:p>
+      <w:pPr>
+        <w:pStyle w:val="ListNumber"/>
+      </w:pPr>
+      <w:r>
+        <w:t>"+ stopLogging(): void"</w:t>
+      </w:r>
+    </w:p>
+    <w:p>
+      <w:pPr>
+        <w:pStyle w:val="ListNumber"/>
+      </w:pPr>
+      <w:r>
+        <w:t>"+ logTick(int): void"</w:t>
+      </w:r>
+    </w:p>
+    <w:p>
+      <w:pPr>
+        <w:pStyle w:val="ListNumber"/>
+      </w:pPr>
+      <w:r>
+        <w:t>"+ displayStates(): void"</w:t>
+      </w:r>
+    </w:p>
+    <w:p>
+      <w:pPr>
+        <w:pStyle w:val="Heading2"/>
+      </w:pPr>
+      <w:r>
+        <w:t>1. Restaurant</w:t>
+      </w:r>
+    </w:p>
+    <w:p>
+      <w:pPr>
+        <w:pStyle w:val="IntenseQuote"/>
+      </w:pPr>
+      <w:r>
+        <w:t>stereotype: "«inherits SimEntity»"</w:t>
+      </w:r>
+    </w:p>
+    <w:p>
+      <w:pPr>
+        <w:pStyle w:val="IntenseQuote"/>
+      </w:pPr>
+      <w:r>
+        <w:t>constraint: "{manages operations}"</w:t>
+      </w:r>
+    </w:p>
+    <w:p>
+      <w:pPr>
+        <w:pStyle w:val="IntenseQuote"/>
+      </w:pPr>
+      <w:r>
+        <w:t>color: "#CCE5FF"</w:t>
+      </w:r>
+    </w:p>
+    <w:p>
+      <w:pPr>
+        <w:pStyle w:val="ListBullet"/>
+      </w:pPr>
+      <w:r>
+        <w:t>"- name: String"</w:t>
+      </w:r>
+    </w:p>
+    <w:p>
+      <w:pPr>
+        <w:pStyle w:val="ListBullet"/>
+      </w:pPr>
+      <w:r>
+        <w:t>"- tables: List&lt;Table&gt;"</w:t>
+      </w:r>
+    </w:p>
+    <w:p>
+      <w:pPr>
+        <w:pStyle w:val="ListBullet"/>
+      </w:pPr>
+      <w:r>
+        <w:t>"- menu: List&lt;Platter&gt;"</w:t>
+      </w:r>
+    </w:p>
+    <w:p>
+      <w:pPr>
+        <w:pStyle w:val="ListBullet"/>
+      </w:pPr>
+      <w:r>
+        <w:t>"- staff: List&lt;Staff&gt;"</w:t>
+      </w:r>
+    </w:p>
+    <w:p>
+      <w:pPr>
+        <w:pStyle w:val="ListBullet"/>
+      </w:pPr>
+      <w:r>
+        <w:t>"- revenue: double"</w:t>
+      </w:r>
+    </w:p>
+    <w:p>
+      <w:pPr>
+        <w:pStyle w:val="ListBullet"/>
+      </w:pPr>
+      <w:r>
+        <w:t>"- avgWalkTime: double"</w:t>
+      </w:r>
+    </w:p>
+    <w:p>
+      <w:pPr>
+        <w:pStyle w:val="ListNumber"/>
+      </w:pPr>
+      <w:r>
+        <w:t>"+ registerLoggables()"</w:t>
+      </w:r>
+    </w:p>
+    <w:p>
+      <w:pPr>
+        <w:pStyle w:val="ListNumber"/>
+      </w:pPr>
+      <w:r>
+        <w:t>"+ triggerLog()"</w:t>
+      </w:r>
+    </w:p>
+    <w:p>
+      <w:pPr>
+        <w:pStyle w:val="ListNumber"/>
+      </w:pPr>
+      <w:r>
+        <w:t>"+ simulateDay()"</w:t>
+      </w:r>
+    </w:p>
+    <w:p>
+      <w:pPr>
+        <w:pStyle w:val="ListNumber"/>
+      </w:pPr>
+      <w:r>
+        <w:t>"+ decideStaffing()"</w:t>
+      </w:r>
+    </w:p>
+    <w:p>
+      <w:pPr>
+        <w:pStyle w:val="ListNumber"/>
+      </w:pPr>
+      <w:r>
+        <w:t>"+ decideTableAssignments()"</w:t>
+      </w:r>
+    </w:p>
+    <w:p>
+      <w:pPr>
+        <w:pStyle w:val="ListNumber"/>
+      </w:pPr>
+      <w:r>
+        <w:t>"+ decideInventoryRestock()"</w:t>
+      </w:r>
+    </w:p>
+    <w:p>
+      <w:pPr>
+        <w:pStyle w:val="ListNumber"/>
+      </w:pPr>
+      <w:r>
+        <w:t>"decideStaffing (uses Probability: RushHourOverloadChance)"</w:t>
+      </w:r>
+    </w:p>
+    <w:p>
+      <w:pPr>
+        <w:pStyle w:val="ListNumber"/>
+      </w:pPr>
+      <w:r>
+        <w:t>"decideInventoryRestock (uses Probability: IngredientSpoilageRate)"</w:t>
+      </w:r>
+    </w:p>
+    <w:p>
+      <w:pPr>
+        <w:pStyle w:val="ListNumber"/>
+      </w:pPr>
+      <w:r>
+        <w:t>"+ getGlobals(): GlobalVariables"</w:t>
+      </w:r>
+    </w:p>
+    <w:p>
+      <w:pPr>
+        <w:pStyle w:val="ListNumber"/>
+      </w:pPr>
+      <w:r>
+        <w:t>"+ getDecisionEngine(): GlobalMethods"</w:t>
+      </w:r>
+    </w:p>
+    <w:p>
+      <w:pPr>
+        <w:pStyle w:val="ListNumber"/>
+      </w:pPr>
+      <w:r>
+        <w:t>"+ evaluate(): boolean"</w:t>
+      </w:r>
+    </w:p>
+    <w:p>
+      <w:pPr>
+        <w:pStyle w:val="ListNumber"/>
+      </w:pPr>
+      <w:r>
+        <w:t>"+ commit(): void"</w:t>
+      </w:r>
+    </w:p>
+    <w:p>
+      <w:pPr>
+        <w:pStyle w:val="ListNumber"/>
+      </w:pPr>
+      <w:r>
+        <w:t>"+ getState(): String[][]"</w:t>
+      </w:r>
+    </w:p>
+    <w:p>
+      <w:pPr>
+        <w:pStyle w:val="Heading2"/>
       </w:pPr>
       <w:r>
         <w:t>2. Hostess</w:t>
       </w:r>
     </w:p>
     <w:p>
-      <w:r>
-        <w:t>**Stereotype:** «inherits SimEntity»</w:t>
-      </w:r>
-    </w:p>
-    <w:p>
-      <w:r>
-        <w:t>**Constraint:** {assigns tables}</w:t>
-      </w:r>
-    </w:p>
-    <w:p>
-      <w:r>
-        <w:t>**Attributes:**</w:t>
+      <w:pPr>
+        <w:pStyle w:val="IntenseQuote"/>
+      </w:pPr>
+      <w:r>
+        <w:t>stereotype: "«inherits SimEntity»"</w:t>
+      </w:r>
+    </w:p>
+    <w:p>
+      <w:pPr>
+        <w:pStyle w:val="IntenseQuote"/>
+      </w:pPr>
+      <w:r>
+        <w:t>constraint: "{assigns tables}"</w:t>
+      </w:r>
+    </w:p>
+    <w:p>
+      <w:pPr>
+        <w:pStyle w:val="IntenseQuote"/>
+      </w:pPr>
+      <w:r>
+        <w:t>color: "#CCE5FF"</w:t>
       </w:r>
     </w:p>
     <w:p>
@@ -234,12 +2383,143 @@
         <w:pStyle w:val="ListBullet"/>
       </w:pPr>
       <w:r>
-        <w:t>- name: String</w:t>
-      </w:r>
-    </w:p>
-    <w:p>
-      <w:r>
-        <w:t>**Methods:**</w:t>
+        <w:t>"- name: String"</w:t>
+      </w:r>
+    </w:p>
+    <w:p>
+      <w:pPr>
+        <w:pStyle w:val="ListNumber"/>
+      </w:pPr>
+      <w:r>
+        <w:t>"+ registerLoggables()"</w:t>
+      </w:r>
+    </w:p>
+    <w:p>
+      <w:pPr>
+        <w:pStyle w:val="ListNumber"/>
+      </w:pPr>
+      <w:r>
+        <w:t>"+ triggerLog()"</w:t>
+      </w:r>
+    </w:p>
+    <w:p>
+      <w:pPr>
+        <w:pStyle w:val="ListNumber"/>
+      </w:pPr>
+      <w:r>
+        <w:t>"+ greetCustomer(Customer)"</w:t>
+      </w:r>
+    </w:p>
+    <w:p>
+      <w:pPr>
+        <w:pStyle w:val="ListNumber"/>
+      </w:pPr>
+      <w:r>
+        <w:t>"+ seatCustomer(Customer, Table)"</w:t>
+      </w:r>
+    </w:p>
+    <w:p>
+      <w:pPr>
+        <w:pStyle w:val="ListNumber"/>
+      </w:pPr>
+      <w:r>
+        <w:t>"+ decideTableAssignment(Customer)"</w:t>
+      </w:r>
+    </w:p>
+    <w:p>
+      <w:pPr>
+        <w:pStyle w:val="ListNumber"/>
+      </w:pPr>
+      <w:r>
+        <w:t>"+ releaseTableDecision(Table, Customer)"</w:t>
+      </w:r>
+    </w:p>
+    <w:p>
+      <w:pPr>
+        <w:pStyle w:val="ListNumber"/>
+      </w:pPr>
+      <w:r>
+        <w:t>"+ decideSeating()"</w:t>
+      </w:r>
+    </w:p>
+    <w:p>
+      <w:pPr>
+        <w:pStyle w:val="ListNumber"/>
+      </w:pPr>
+      <w:r>
+        <w:t>"+ decideQueueOrder()"</w:t>
+      </w:r>
+    </w:p>
+    <w:p>
+      <w:pPr>
+        <w:pStyle w:val="ListNumber"/>
+      </w:pPr>
+      <w:r>
+        <w:t>"decideSeating (uses Probability: OptimalTableSelectionProbability)"</w:t>
+      </w:r>
+    </w:p>
+    <w:p>
+      <w:pPr>
+        <w:pStyle w:val="ListNumber"/>
+      </w:pPr>
+      <w:r>
+        <w:t>"decideQueueOrder (uses Probability: QueueBalkingProbability)"</w:t>
+      </w:r>
+    </w:p>
+    <w:p>
+      <w:pPr>
+        <w:pStyle w:val="ListNumber"/>
+      </w:pPr>
+      <w:r>
+        <w:t>"+ evaluate(): boolean"</w:t>
+      </w:r>
+    </w:p>
+    <w:p>
+      <w:pPr>
+        <w:pStyle w:val="ListNumber"/>
+      </w:pPr>
+      <w:r>
+        <w:t>"+ commit(): void"</w:t>
+      </w:r>
+    </w:p>
+    <w:p>
+      <w:pPr>
+        <w:pStyle w:val="ListNumber"/>
+      </w:pPr>
+      <w:r>
+        <w:t>"+ getState(): String[][]"</w:t>
+      </w:r>
+    </w:p>
+    <w:p>
+      <w:pPr>
+        <w:pStyle w:val="Heading2"/>
+      </w:pPr>
+      <w:r>
+        <w:t>14. Stove</w:t>
+      </w:r>
+    </w:p>
+    <w:p>
+      <w:pPr>
+        <w:pStyle w:val="IntenseQuote"/>
+      </w:pPr>
+      <w:r>
+        <w:t>stereotype: "«inherits SimEntity»"</w:t>
+      </w:r>
+    </w:p>
+    <w:p>
+      <w:pPr>
+        <w:pStyle w:val="IntenseQuote"/>
+      </w:pPr>
+      <w:r>
+        <w:t>constraint: "{hot line}"</w:t>
+      </w:r>
+    </w:p>
+    <w:p>
+      <w:pPr>
+        <w:pStyle w:val="IntenseQuote"/>
+      </w:pPr>
+      <w:r>
+        <w:t>color: "#CCE5FF"</w:t>
       </w:r>
     </w:p>
     <w:p>
@@ -247,2147 +2527,247 @@
         <w:pStyle w:val="ListBullet"/>
       </w:pPr>
       <w:r>
-        <w:t>+ registerLoggables()</w:t>
-      </w:r>
-    </w:p>
-    <w:p>
-      <w:pPr>
-        <w:pStyle w:val="ListBullet"/>
-      </w:pPr>
-      <w:r>
-        <w:t>+ triggerLog()</w:t>
-      </w:r>
-    </w:p>
-    <w:p>
-      <w:pPr>
-        <w:pStyle w:val="ListBullet"/>
-      </w:pPr>
-      <w:r>
-        <w:t>+ greetCustomer(Customer)</w:t>
-      </w:r>
-    </w:p>
-    <w:p>
-      <w:pPr>
-        <w:pStyle w:val="ListBullet"/>
-      </w:pPr>
-      <w:r>
-        <w:t>+ seatCustomer(Customer, Table)</w:t>
-      </w:r>
-    </w:p>
-    <w:p>
-      <w:pPr>
-        <w:pStyle w:val="ListBullet"/>
-      </w:pPr>
-      <w:r>
-        <w:t>+ decideTableAssignment(Customer)</w:t>
-      </w:r>
-    </w:p>
-    <w:p>
-      <w:pPr>
-        <w:pStyle w:val="ListBullet"/>
-      </w:pPr>
-      <w:r>
-        <w:t>+ releaseTableDecision(Table, Customer)</w:t>
-      </w:r>
-    </w:p>
-    <w:p>
-      <w:pPr>
-        <w:pStyle w:val="ListBullet"/>
-      </w:pPr>
-      <w:r>
-        <w:t>+ decideSeating()</w:t>
-      </w:r>
-    </w:p>
-    <w:p>
-      <w:pPr>
-        <w:pStyle w:val="ListBullet"/>
-      </w:pPr>
-      <w:r>
-        <w:t>+ decideQueueOrder()</w:t>
-      </w:r>
-    </w:p>
-    <w:p>
-      <w:pPr>
-        <w:pStyle w:val="ListBullet"/>
-      </w:pPr>
-      <w:r>
-        <w:t>decideSeating (uses Probability: OptimalTableSelectionProbability)</w:t>
-      </w:r>
-    </w:p>
-    <w:p>
-      <w:pPr>
-        <w:pStyle w:val="ListBullet"/>
-      </w:pPr>
-      <w:r>
-        <w:t>decideQueueOrder (uses Probability: QueueBalkingProbability)</w:t>
-      </w:r>
-    </w:p>
-    <w:p>
-      <w:pPr>
-        <w:pStyle w:val="ListBullet"/>
-      </w:pPr>
-      <w:r>
-        <w:t>+ evaluate(): boolean</w:t>
-      </w:r>
-    </w:p>
-    <w:p>
-      <w:pPr>
-        <w:pStyle w:val="ListBullet"/>
-      </w:pPr>
-      <w:r>
-        <w:t>+ commit(): void</w:t>
-      </w:r>
-    </w:p>
-    <w:p>
-      <w:pPr>
-        <w:pStyle w:val="ListBullet"/>
-      </w:pPr>
-      <w:r>
-        <w:t>+ getState(): String[][]</w:t>
-      </w:r>
-    </w:p>
-    <w:p>
-      <w:pPr>
-        <w:pStyle w:val="Heading1"/>
-      </w:pPr>
-      <w:r>
-        <w:t>3. CashRegister</w:t>
-      </w:r>
-    </w:p>
-    <w:p>
-      <w:r>
-        <w:t>**Stereotype:** «inherits SimEntity»</w:t>
-      </w:r>
-    </w:p>
-    <w:p>
-      <w:r>
-        <w:t>**Constraint:** {tracks revenue}</w:t>
-      </w:r>
-    </w:p>
-    <w:p>
-      <w:r>
-        <w:t>**Attributes:**</w:t>
-      </w:r>
-    </w:p>
-    <w:p>
-      <w:pPr>
-        <w:pStyle w:val="ListBullet"/>
-      </w:pPr>
-      <w:r>
-        <w:t>- totalStoreIncome: double</w:t>
-      </w:r>
-    </w:p>
-    <w:p>
-      <w:pPr>
-        <w:pStyle w:val="ListBullet"/>
-      </w:pPr>
-      <w:r>
-        <w:t>- totalTips: double</w:t>
-      </w:r>
-    </w:p>
-    <w:p>
-      <w:r>
-        <w:t>**Methods:**</w:t>
-      </w:r>
-    </w:p>
-    <w:p>
-      <w:pPr>
-        <w:pStyle w:val="ListBullet"/>
-      </w:pPr>
-      <w:r>
-        <w:t>+ registerLoggables()</w:t>
-      </w:r>
-    </w:p>
-    <w:p>
-      <w:pPr>
-        <w:pStyle w:val="ListBullet"/>
-      </w:pPr>
-      <w:r>
-        <w:t>+ triggerLog()</w:t>
-      </w:r>
-    </w:p>
-    <w:p>
-      <w:pPr>
-        <w:pStyle w:val="ListBullet"/>
-      </w:pPr>
-      <w:r>
-        <w:t>+ processPayment(Server, Order, double tip)</w:t>
-      </w:r>
-    </w:p>
-    <w:p>
-      <w:pPr>
-        <w:pStyle w:val="ListBullet"/>
-      </w:pPr>
-      <w:r>
-        <w:t>+ recordTip(Server, double tip)</w:t>
-      </w:r>
-    </w:p>
-    <w:p>
-      <w:pPr>
-        <w:pStyle w:val="ListBullet"/>
-      </w:pPr>
-      <w:r>
-        <w:t>+ decidePaymentHandling()</w:t>
-      </w:r>
-    </w:p>
-    <w:p>
-      <w:pPr>
-        <w:pStyle w:val="ListBullet"/>
-      </w:pPr>
-      <w:r>
-        <w:t>+ evaluate(): boolean</w:t>
-      </w:r>
-    </w:p>
-    <w:p>
-      <w:pPr>
-        <w:pStyle w:val="ListBullet"/>
-      </w:pPr>
-      <w:r>
-        <w:t>+ commit(): void</w:t>
-      </w:r>
-    </w:p>
-    <w:p>
-      <w:pPr>
-        <w:pStyle w:val="ListBullet"/>
-      </w:pPr>
-      <w:r>
-        <w:t>+ getState(): String[][]</w:t>
-      </w:r>
-    </w:p>
-    <w:p>
-      <w:pPr>
-        <w:pStyle w:val="Heading1"/>
-      </w:pPr>
-      <w:r>
-        <w:t>4. Table</w:t>
-      </w:r>
-    </w:p>
-    <w:p>
-      <w:r>
-        <w:t>**Stereotype:** «inherits SimEntity»</w:t>
-      </w:r>
-    </w:p>
-    <w:p>
-      <w:r>
-        <w:t>**Constraint:** {seating location}</w:t>
-      </w:r>
-    </w:p>
-    <w:p>
-      <w:r>
-        <w:t>**Attributes:**</w:t>
-      </w:r>
-    </w:p>
-    <w:p>
-      <w:pPr>
-        <w:pStyle w:val="ListBullet"/>
-      </w:pPr>
-      <w:r>
-        <w:t>- id: int</w:t>
-      </w:r>
-    </w:p>
-    <w:p>
-      <w:pPr>
-        <w:pStyle w:val="ListBullet"/>
-      </w:pPr>
-      <w:r>
-        <w:t>- capacity: int</w:t>
-      </w:r>
-    </w:p>
-    <w:p>
-      <w:pPr>
-        <w:pStyle w:val="ListBullet"/>
-      </w:pPr>
-      <w:r>
-        <w:t>- location: String</w:t>
-      </w:r>
-    </w:p>
-    <w:p>
-      <w:pPr>
-        <w:pStyle w:val="ListBullet"/>
-      </w:pPr>
-      <w:r>
-        <w:t>- occupied: boolean</w:t>
-      </w:r>
-    </w:p>
-    <w:p>
-      <w:r>
-        <w:t>**Methods:**</w:t>
-      </w:r>
-    </w:p>
-    <w:p>
-      <w:pPr>
-        <w:pStyle w:val="ListBullet"/>
-      </w:pPr>
-      <w:r>
-        <w:t>+ registerLoggables()</w:t>
-      </w:r>
-    </w:p>
-    <w:p>
-      <w:pPr>
-        <w:pStyle w:val="ListBullet"/>
-      </w:pPr>
-      <w:r>
-        <w:t>+ triggerLog()</w:t>
-      </w:r>
-    </w:p>
-    <w:p>
-      <w:pPr>
-        <w:pStyle w:val="ListBullet"/>
-      </w:pPr>
-      <w:r>
-        <w:t>+ assignCustomer(Customer)</w:t>
-      </w:r>
-    </w:p>
-    <w:p>
-      <w:pPr>
-        <w:pStyle w:val="ListBullet"/>
-      </w:pPr>
-      <w:r>
-        <w:t>+ clearTable()</w:t>
-      </w:r>
-    </w:p>
-    <w:p>
-      <w:pPr>
-        <w:pStyle w:val="ListBullet"/>
-      </w:pPr>
-      <w:r>
-        <w:t>+ decideClearTable()</w:t>
-      </w:r>
-    </w:p>
-    <w:p>
-      <w:pPr>
-        <w:pStyle w:val="ListBullet"/>
-      </w:pPr>
-      <w:r>
-        <w:t>+ evaluate(): boolean</w:t>
-      </w:r>
-    </w:p>
-    <w:p>
-      <w:pPr>
-        <w:pStyle w:val="ListBullet"/>
-      </w:pPr>
-      <w:r>
-        <w:t>+ commit(): void</w:t>
-      </w:r>
-    </w:p>
-    <w:p>
-      <w:pPr>
-        <w:pStyle w:val="ListBullet"/>
-      </w:pPr>
-      <w:r>
-        <w:t>+ getState(): String[][]</w:t>
-      </w:r>
-    </w:p>
-    <w:p>
-      <w:pPr>
-        <w:pStyle w:val="Heading1"/>
-      </w:pPr>
-      <w:r>
-        <w:t>5. Platter</w:t>
-      </w:r>
-    </w:p>
-    <w:p>
-      <w:r>
-        <w:t>**Stereotype:** «inherits SimEntity»</w:t>
-      </w:r>
-    </w:p>
-    <w:p>
-      <w:r>
-        <w:t>**Constraint:** {cookable item}</w:t>
-      </w:r>
-    </w:p>
-    <w:p>
-      <w:r>
-        <w:t>**Attributes:**</w:t>
-      </w:r>
-    </w:p>
-    <w:p>
-      <w:pPr>
-        <w:pStyle w:val="ListBullet"/>
-      </w:pPr>
-      <w:r>
-        <w:t>- name: String</w:t>
-      </w:r>
-    </w:p>
-    <w:p>
-      <w:pPr>
-        <w:pStyle w:val="ListBullet"/>
-      </w:pPr>
-      <w:r>
-        <w:t>- ingredients: List&lt;Ingredient&gt;</w:t>
-      </w:r>
-    </w:p>
-    <w:p>
-      <w:pPr>
-        <w:pStyle w:val="ListBullet"/>
-      </w:pPr>
-      <w:r>
-        <w:t>- cookingTime: int</w:t>
-      </w:r>
-    </w:p>
-    <w:p>
-      <w:pPr>
-        <w:pStyle w:val="ListBullet"/>
-      </w:pPr>
-      <w:r>
-        <w:t>- price: double</w:t>
-      </w:r>
-    </w:p>
-    <w:p>
-      <w:r>
-        <w:t>**Methods:**</w:t>
-      </w:r>
-    </w:p>
-    <w:p>
-      <w:pPr>
-        <w:pStyle w:val="ListBullet"/>
-      </w:pPr>
-      <w:r>
-        <w:t>+ registerLoggables()</w:t>
-      </w:r>
-    </w:p>
-    <w:p>
-      <w:pPr>
-        <w:pStyle w:val="ListBullet"/>
-      </w:pPr>
-      <w:r>
-        <w:t>+ triggerLog()</w:t>
-      </w:r>
-    </w:p>
-    <w:p>
-      <w:pPr>
-        <w:pStyle w:val="ListBullet"/>
-      </w:pPr>
-      <w:r>
-        <w:t>+ prepare()</w:t>
-      </w:r>
-    </w:p>
-    <w:p>
-      <w:pPr>
-        <w:pStyle w:val="ListBullet"/>
-      </w:pPr>
-      <w:r>
-        <w:t>+ evaluate(): boolean</w:t>
-      </w:r>
-    </w:p>
-    <w:p>
-      <w:pPr>
-        <w:pStyle w:val="ListBullet"/>
-      </w:pPr>
-      <w:r>
-        <w:t>+ commit(): void</w:t>
-      </w:r>
-    </w:p>
-    <w:p>
-      <w:pPr>
-        <w:pStyle w:val="ListBullet"/>
-      </w:pPr>
-      <w:r>
-        <w:t>+ getState(): String[][]</w:t>
-      </w:r>
-    </w:p>
-    <w:p>
-      <w:pPr>
-        <w:pStyle w:val="Heading1"/>
-      </w:pPr>
-      <w:r>
-        <w:t>6. Ingredient</w:t>
-      </w:r>
-    </w:p>
-    <w:p>
-      <w:r>
-        <w:t>**Stereotype:** «inherits SimEntity»</w:t>
-      </w:r>
-    </w:p>
-    <w:p>
-      <w:r>
-        <w:t>**Constraint:** {perishable goods}</w:t>
-      </w:r>
-    </w:p>
-    <w:p>
-      <w:r>
-        <w:t>**Attributes:**</w:t>
-      </w:r>
-    </w:p>
-    <w:p>
-      <w:pPr>
-        <w:pStyle w:val="ListBullet"/>
-      </w:pPr>
-      <w:r>
-        <w:t>- name: String</w:t>
-      </w:r>
-    </w:p>
-    <w:p>
-      <w:pPr>
-        <w:pStyle w:val="ListBullet"/>
-      </w:pPr>
-      <w:r>
-        <w:t>- quantity: double</w:t>
-      </w:r>
-    </w:p>
-    <w:p>
-      <w:pPr>
-        <w:pStyle w:val="ListBullet"/>
-      </w:pPr>
-      <w:r>
-        <w:t>- costPerUnit: double</w:t>
-      </w:r>
-    </w:p>
-    <w:p>
-      <w:pPr>
-        <w:pStyle w:val="ListBullet"/>
-      </w:pPr>
-      <w:r>
-        <w:t>- expiryDate: Date</w:t>
-      </w:r>
-    </w:p>
-    <w:p>
-      <w:r>
-        <w:t>**Methods:**</w:t>
-      </w:r>
-    </w:p>
-    <w:p>
-      <w:pPr>
-        <w:pStyle w:val="ListBullet"/>
-      </w:pPr>
-      <w:r>
-        <w:t>+ registerLoggables()</w:t>
-      </w:r>
-    </w:p>
-    <w:p>
-      <w:pPr>
-        <w:pStyle w:val="ListBullet"/>
-      </w:pPr>
-      <w:r>
-        <w:t>+ triggerLog()</w:t>
-      </w:r>
-    </w:p>
-    <w:p>
-      <w:pPr>
-        <w:pStyle w:val="ListBullet"/>
-      </w:pPr>
-      <w:r>
-        <w:t>+ evaluate(): boolean</w:t>
-      </w:r>
-    </w:p>
-    <w:p>
-      <w:pPr>
-        <w:pStyle w:val="ListBullet"/>
-      </w:pPr>
-      <w:r>
-        <w:t>+ commit(): void</w:t>
-      </w:r>
-    </w:p>
-    <w:p>
-      <w:pPr>
-        <w:pStyle w:val="ListBullet"/>
-      </w:pPr>
-      <w:r>
-        <w:t>+ getState(): String[][]</w:t>
-      </w:r>
-    </w:p>
-    <w:p>
-      <w:pPr>
-        <w:pStyle w:val="Heading1"/>
-      </w:pPr>
-      <w:r>
-        <w:t>7. Cook</w:t>
-      </w:r>
-    </w:p>
-    <w:p>
-      <w:r>
-        <w:t>**Stereotype:** «inherits SimEntity»</w:t>
-      </w:r>
-    </w:p>
-    <w:p>
-      <w:r>
-        <w:t>**Constraint:** {kitchen staff}</w:t>
-      </w:r>
-    </w:p>
-    <w:p>
-      <w:r>
-        <w:t>**Attributes:**</w:t>
-      </w:r>
-    </w:p>
-    <w:p>
-      <w:pPr>
-        <w:pStyle w:val="ListBullet"/>
-      </w:pPr>
-      <w:r>
-        <w:t>- name: String</w:t>
-      </w:r>
-    </w:p>
-    <w:p>
-      <w:pPr>
-        <w:pStyle w:val="ListBullet"/>
-      </w:pPr>
-      <w:r>
-        <w:t>- skillLevel: int</w:t>
-      </w:r>
-    </w:p>
-    <w:p>
-      <w:r>
-        <w:t>**Methods:**</w:t>
-      </w:r>
-    </w:p>
-    <w:p>
-      <w:pPr>
-        <w:pStyle w:val="ListBullet"/>
-      </w:pPr>
-      <w:r>
-        <w:t>+ registerLoggables()</w:t>
-      </w:r>
-    </w:p>
-    <w:p>
-      <w:pPr>
-        <w:pStyle w:val="ListBullet"/>
-      </w:pPr>
-      <w:r>
-        <w:t>+ triggerLog()</w:t>
-      </w:r>
-    </w:p>
-    <w:p>
-      <w:pPr>
-        <w:pStyle w:val="ListBullet"/>
-      </w:pPr>
-      <w:r>
-        <w:t>+ cook(Platter)</w:t>
-      </w:r>
-    </w:p>
-    <w:p>
-      <w:pPr>
-        <w:pStyle w:val="ListBullet"/>
-      </w:pPr>
-      <w:r>
-        <w:t>+ prep(Platter)</w:t>
-      </w:r>
-    </w:p>
-    <w:p>
-      <w:pPr>
-        <w:pStyle w:val="ListBullet"/>
-      </w:pPr>
-      <w:r>
-        <w:t>+ announceOrder(Table)</w:t>
-      </w:r>
-    </w:p>
-    <w:p>
-      <w:pPr>
-        <w:pStyle w:val="ListBullet"/>
-      </w:pPr>
-      <w:r>
-        <w:t>+ decideNextOrder()</w:t>
-      </w:r>
-    </w:p>
-    <w:p>
-      <w:pPr>
-        <w:pStyle w:val="ListBullet"/>
-      </w:pPr>
-      <w:r>
-        <w:t>+ decideCookingPriority()</w:t>
-      </w:r>
-    </w:p>
-    <w:p>
-      <w:pPr>
-        <w:pStyle w:val="ListBullet"/>
-      </w:pPr>
-      <w:r>
-        <w:t>decideNextOrder (uses Probability: PrepTimeVariance)</w:t>
-      </w:r>
-    </w:p>
-    <w:p>
-      <w:pPr>
-        <w:pStyle w:val="ListBullet"/>
-      </w:pPr>
-      <w:r>
-        <w:t>decideCookingPriority (uses Probability: CookingDelayRate)</w:t>
-      </w:r>
-    </w:p>
-    <w:p>
-      <w:pPr>
-        <w:pStyle w:val="ListBullet"/>
-      </w:pPr>
-      <w:r>
-        <w:t>+ evaluate(): boolean</w:t>
-      </w:r>
-    </w:p>
-    <w:p>
-      <w:pPr>
-        <w:pStyle w:val="ListBullet"/>
-      </w:pPr>
-      <w:r>
-        <w:t>+ commit(): void</w:t>
-      </w:r>
-    </w:p>
-    <w:p>
-      <w:pPr>
-        <w:pStyle w:val="ListBullet"/>
-      </w:pPr>
-      <w:r>
-        <w:t>+ getState(): String[][]</w:t>
-      </w:r>
-    </w:p>
-    <w:p>
-      <w:pPr>
-        <w:pStyle w:val="Heading1"/>
-      </w:pPr>
-      <w:r>
-        <w:t>8. Server</w:t>
-      </w:r>
-    </w:p>
-    <w:p>
-      <w:r>
-        <w:t>**Stereotype:** «inherits SimEntity»</w:t>
-      </w:r>
-    </w:p>
-    <w:p>
-      <w:r>
-        <w:t>**Constraint:** {floor staff}</w:t>
-      </w:r>
-    </w:p>
-    <w:p>
-      <w:r>
-        <w:t>**Attributes:**</w:t>
-      </w:r>
-    </w:p>
-    <w:p>
-      <w:pPr>
-        <w:pStyle w:val="ListBullet"/>
-      </w:pPr>
-      <w:r>
-        <w:t>- name: String</w:t>
-      </w:r>
-    </w:p>
-    <w:p>
-      <w:pPr>
-        <w:pStyle w:val="ListBullet"/>
-      </w:pPr>
-      <w:r>
-        <w:t>- tablesAssigned: List&lt;Table&gt;</w:t>
-      </w:r>
-    </w:p>
-    <w:p>
-      <w:r>
-        <w:t>**Methods:**</w:t>
-      </w:r>
-    </w:p>
-    <w:p>
-      <w:pPr>
-        <w:pStyle w:val="ListBullet"/>
-      </w:pPr>
-      <w:r>
-        <w:t>+ registerLoggables()</w:t>
-      </w:r>
-    </w:p>
-    <w:p>
-      <w:pPr>
-        <w:pStyle w:val="ListBullet"/>
-      </w:pPr>
-      <w:r>
-        <w:t>+ triggerLog()</w:t>
-      </w:r>
-    </w:p>
-    <w:p>
-      <w:pPr>
-        <w:pStyle w:val="ListBullet"/>
-      </w:pPr>
-      <w:r>
-        <w:t>+ serve(Table)</w:t>
-      </w:r>
-    </w:p>
-    <w:p>
-      <w:pPr>
-        <w:pStyle w:val="ListBullet"/>
-      </w:pPr>
-      <w:r>
-        <w:t>+ takeOrder(Customer)</w:t>
-      </w:r>
-    </w:p>
-    <w:p>
-      <w:pPr>
-        <w:pStyle w:val="ListBullet"/>
-      </w:pPr>
-      <w:r>
-        <w:t>+ deliverCheck(Customer)</w:t>
-      </w:r>
-    </w:p>
-    <w:p>
-      <w:pPr>
-        <w:pStyle w:val="ListBullet"/>
-      </w:pPr>
-      <w:r>
-        <w:t>+ returnPayment(CashRegister)</w:t>
-      </w:r>
-    </w:p>
-    <w:p>
-      <w:pPr>
-        <w:pStyle w:val="ListBullet"/>
-      </w:pPr>
-      <w:r>
-        <w:t>+ decideDeliverySequence()</w:t>
-      </w:r>
-    </w:p>
-    <w:p>
-      <w:pPr>
-        <w:pStyle w:val="ListBullet"/>
-      </w:pPr>
-      <w:r>
-        <w:t>+ decideTipHandling()</w:t>
-      </w:r>
-    </w:p>
-    <w:p>
-      <w:pPr>
-        <w:pStyle w:val="ListBullet"/>
-      </w:pPr>
-      <w:r>
-        <w:t>decideDeliverySequence (uses Probability: ServiceDelayVariance)</w:t>
-      </w:r>
-    </w:p>
-    <w:p>
-      <w:pPr>
-        <w:pStyle w:val="ListBullet"/>
-      </w:pPr>
-      <w:r>
-        <w:t>decideTipHandling (uses Probability: TipLikelihood)</w:t>
-      </w:r>
-    </w:p>
-    <w:p>
-      <w:pPr>
-        <w:pStyle w:val="ListBullet"/>
-      </w:pPr>
-      <w:r>
-        <w:t>+ evaluate(): boolean</w:t>
-      </w:r>
-    </w:p>
-    <w:p>
-      <w:pPr>
-        <w:pStyle w:val="ListBullet"/>
-      </w:pPr>
-      <w:r>
-        <w:t>+ commit(): void</w:t>
-      </w:r>
-    </w:p>
-    <w:p>
-      <w:pPr>
-        <w:pStyle w:val="ListBullet"/>
-      </w:pPr>
-      <w:r>
-        <w:t>+ getState(): String[][]</w:t>
-      </w:r>
-    </w:p>
-    <w:p>
-      <w:pPr>
-        <w:pStyle w:val="Heading1"/>
-      </w:pPr>
-      <w:r>
-        <w:t>9. ServerTable</w:t>
-      </w:r>
-    </w:p>
-    <w:p>
-      <w:r>
-        <w:t>**Stereotype:** «inherits SimEntity»</w:t>
-      </w:r>
-    </w:p>
-    <w:p>
-      <w:r>
-        <w:t>**Constraint:** {pickup counter}</w:t>
-      </w:r>
-    </w:p>
-    <w:p>
-      <w:r>
-        <w:t>**Attributes:**</w:t>
-      </w:r>
-    </w:p>
-    <w:p>
-      <w:pPr>
-        <w:pStyle w:val="ListBullet"/>
-      </w:pPr>
-      <w:r>
-        <w:t>- bell: boolean</w:t>
-      </w:r>
-    </w:p>
-    <w:p>
-      <w:pPr>
-        <w:pStyle w:val="ListBullet"/>
-      </w:pPr>
-      <w:r>
-        <w:t>- orderQueue: Queue&lt;Order&gt;</w:t>
-      </w:r>
-    </w:p>
-    <w:p>
-      <w:r>
-        <w:t>**Methods:**</w:t>
-      </w:r>
-    </w:p>
-    <w:p>
-      <w:pPr>
-        <w:pStyle w:val="ListBullet"/>
-      </w:pPr>
-      <w:r>
-        <w:t>+ registerLoggables()</w:t>
-      </w:r>
-    </w:p>
-    <w:p>
-      <w:pPr>
-        <w:pStyle w:val="ListBullet"/>
-      </w:pPr>
-      <w:r>
-        <w:t>+ triggerLog()</w:t>
-      </w:r>
-    </w:p>
-    <w:p>
-      <w:pPr>
-        <w:pStyle w:val="ListBullet"/>
-      </w:pPr>
-      <w:r>
-        <w:t>+ announceOrder(Order)</w:t>
-      </w:r>
-    </w:p>
-    <w:p>
-      <w:pPr>
-        <w:pStyle w:val="ListBullet"/>
-      </w:pPr>
-      <w:r>
-        <w:t>+ pickUpOrder(Server)</w:t>
-      </w:r>
-    </w:p>
-    <w:p>
-      <w:pPr>
-        <w:pStyle w:val="ListBullet"/>
-      </w:pPr>
-      <w:r>
-        <w:t>+ viewNextOrder()</w:t>
-      </w:r>
-    </w:p>
-    <w:p>
-      <w:pPr>
-        <w:pStyle w:val="ListBullet"/>
-      </w:pPr>
-      <w:r>
-        <w:t>+ evaluate(): boolean</w:t>
-      </w:r>
-    </w:p>
-    <w:p>
-      <w:pPr>
-        <w:pStyle w:val="ListBullet"/>
-      </w:pPr>
-      <w:r>
-        <w:t>+ commit(): void</w:t>
-      </w:r>
-    </w:p>
-    <w:p>
-      <w:pPr>
-        <w:pStyle w:val="ListBullet"/>
-      </w:pPr>
-      <w:r>
-        <w:t>+ getState(): String[][]</w:t>
-      </w:r>
-    </w:p>
-    <w:p>
-      <w:pPr>
-        <w:pStyle w:val="Heading1"/>
-      </w:pPr>
-      <w:r>
-        <w:t>10. Order</w:t>
-      </w:r>
-    </w:p>
-    <w:p>
-      <w:r>
-        <w:t>**Stereotype:** «inherits SimEntity»</w:t>
-      </w:r>
-    </w:p>
-    <w:p>
-      <w:r>
-        <w:t>**Constraint:** {food request}</w:t>
-      </w:r>
-    </w:p>
-    <w:p>
-      <w:r>
-        <w:t>**Attributes:**</w:t>
-      </w:r>
-    </w:p>
-    <w:p>
-      <w:pPr>
-        <w:pStyle w:val="ListBullet"/>
-      </w:pPr>
-      <w:r>
-        <w:t>- platter: Platter</w:t>
-      </w:r>
-    </w:p>
-    <w:p>
-      <w:pPr>
-        <w:pStyle w:val="ListBullet"/>
-      </w:pPr>
-      <w:r>
-        <w:t>- table: Table</w:t>
-      </w:r>
-    </w:p>
-    <w:p>
-      <w:pPr>
-        <w:pStyle w:val="ListBullet"/>
-      </w:pPr>
-      <w:r>
-        <w:t>- timePlaced: int</w:t>
-      </w:r>
-    </w:p>
-    <w:p>
-      <w:r>
-        <w:t>**Methods:**</w:t>
-      </w:r>
-    </w:p>
-    <w:p>
-      <w:pPr>
-        <w:pStyle w:val="ListBullet"/>
-      </w:pPr>
-      <w:r>
-        <w:t>+ registerLoggables()</w:t>
-      </w:r>
-    </w:p>
-    <w:p>
-      <w:pPr>
-        <w:pStyle w:val="ListBullet"/>
-      </w:pPr>
-      <w:r>
-        <w:t>+ triggerLog()</w:t>
-      </w:r>
-    </w:p>
-    <w:p>
-      <w:pPr>
-        <w:pStyle w:val="ListBullet"/>
-      </w:pPr>
-      <w:r>
-        <w:t>+ getTable()</w:t>
-      </w:r>
-    </w:p>
-    <w:p>
-      <w:pPr>
-        <w:pStyle w:val="ListBullet"/>
-      </w:pPr>
-      <w:r>
-        <w:t>+ getPlatter()</w:t>
-      </w:r>
-    </w:p>
-    <w:p>
-      <w:pPr>
-        <w:pStyle w:val="ListBullet"/>
-      </w:pPr>
-      <w:r>
-        <w:t>+ calculateTip(happiness: double)</w:t>
-      </w:r>
-    </w:p>
-    <w:p>
-      <w:pPr>
-        <w:pStyle w:val="ListBullet"/>
-      </w:pPr>
-      <w:r>
-        <w:t>+ evaluate(): boolean</w:t>
-      </w:r>
-    </w:p>
-    <w:p>
-      <w:pPr>
-        <w:pStyle w:val="ListBullet"/>
-      </w:pPr>
-      <w:r>
-        <w:t>+ commit(): void</w:t>
-      </w:r>
-    </w:p>
-    <w:p>
-      <w:pPr>
-        <w:pStyle w:val="ListBullet"/>
-      </w:pPr>
-      <w:r>
-        <w:t>+ getState(): String[][]</w:t>
-      </w:r>
-    </w:p>
-    <w:p>
-      <w:pPr>
-        <w:pStyle w:val="Heading1"/>
-      </w:pPr>
-      <w:r>
-        <w:t>11. Customer</w:t>
-      </w:r>
-    </w:p>
-    <w:p>
-      <w:r>
-        <w:t>**Stereotype:** «inherits SimEntity»</w:t>
-      </w:r>
-    </w:p>
-    <w:p>
-      <w:r>
-        <w:t>**Constraint:** {dining patron}</w:t>
-      </w:r>
-    </w:p>
-    <w:p>
-      <w:r>
-        <w:t>**Attributes:**</w:t>
-      </w:r>
-    </w:p>
-    <w:p>
-      <w:pPr>
-        <w:pStyle w:val="ListBullet"/>
-      </w:pPr>
-      <w:r>
-        <w:t>- groupSize: int</w:t>
-      </w:r>
-    </w:p>
-    <w:p>
-      <w:pPr>
-        <w:pStyle w:val="ListBullet"/>
-      </w:pPr>
-      <w:r>
-        <w:t>- patience: int</w:t>
-      </w:r>
-    </w:p>
-    <w:p>
-      <w:pPr>
-        <w:pStyle w:val="ListBullet"/>
-      </w:pPr>
-      <w:r>
-        <w:t>- satisfaction: int</w:t>
-      </w:r>
-    </w:p>
-    <w:p>
-      <w:pPr>
-        <w:pStyle w:val="ListBullet"/>
-      </w:pPr>
-      <w:r>
-        <w:t>- tablePreference: String</w:t>
-      </w:r>
-    </w:p>
-    <w:p>
-      <w:r>
-        <w:t>**Methods:**</w:t>
-      </w:r>
-    </w:p>
-    <w:p>
-      <w:pPr>
-        <w:pStyle w:val="ListBullet"/>
-      </w:pPr>
-      <w:r>
-        <w:t>+ registerLoggables()</w:t>
-      </w:r>
-    </w:p>
-    <w:p>
-      <w:pPr>
-        <w:pStyle w:val="ListBullet"/>
-      </w:pPr>
-      <w:r>
-        <w:t>+ triggerLog()</w:t>
-      </w:r>
-    </w:p>
-    <w:p>
-      <w:pPr>
-        <w:pStyle w:val="ListBullet"/>
-      </w:pPr>
-      <w:r>
-        <w:t>+ requestTable(String)</w:t>
-      </w:r>
-    </w:p>
-    <w:p>
-      <w:pPr>
-        <w:pStyle w:val="ListBullet"/>
-      </w:pPr>
-      <w:r>
-        <w:t>+ order(Platter)</w:t>
-      </w:r>
-    </w:p>
-    <w:p>
-      <w:pPr>
-        <w:pStyle w:val="ListBullet"/>
-      </w:pPr>
-      <w:r>
-        <w:t>+ leave()</w:t>
-      </w:r>
-    </w:p>
-    <w:p>
-      <w:pPr>
-        <w:pStyle w:val="ListBullet"/>
-      </w:pPr>
-      <w:r>
-        <w:t>+ decideExit()</w:t>
-      </w:r>
-    </w:p>
-    <w:p>
-      <w:pPr>
-        <w:pStyle w:val="ListBullet"/>
-      </w:pPr>
-      <w:r>
-        <w:t>+ decideReorder()</w:t>
-      </w:r>
-    </w:p>
-    <w:p>
-      <w:pPr>
-        <w:pStyle w:val="ListBullet"/>
-      </w:pPr>
-      <w:r>
-        <w:t>decideExit (uses Probability: PatienceThreshold)</w:t>
-      </w:r>
-    </w:p>
-    <w:p>
-      <w:pPr>
-        <w:pStyle w:val="ListBullet"/>
-      </w:pPr>
-      <w:r>
-        <w:t>decideReorder (uses Probability: ReorderLikelihood)</w:t>
-      </w:r>
-    </w:p>
-    <w:p>
-      <w:pPr>
-        <w:pStyle w:val="ListBullet"/>
-      </w:pPr>
-      <w:r>
-        <w:t>+ evaluate(): boolean</w:t>
-      </w:r>
-    </w:p>
-    <w:p>
-      <w:pPr>
-        <w:pStyle w:val="ListBullet"/>
-      </w:pPr>
-      <w:r>
-        <w:t>+ commit(): void</w:t>
-      </w:r>
-    </w:p>
-    <w:p>
-      <w:pPr>
-        <w:pStyle w:val="ListBullet"/>
-      </w:pPr>
-      <w:r>
-        <w:t>+ getState(): String[][]</w:t>
-      </w:r>
-    </w:p>
-    <w:p>
-      <w:pPr>
-        <w:pStyle w:val="Heading1"/>
-      </w:pPr>
-      <w:r>
-        <w:t>12. Inventory</w:t>
-      </w:r>
-    </w:p>
-    <w:p>
-      <w:r>
-        <w:t>**Stereotype:** «inherits SimEntity»</w:t>
-      </w:r>
-    </w:p>
-    <w:p>
-      <w:r>
-        <w:t>**Constraint:** {stock control}</w:t>
-      </w:r>
-    </w:p>
-    <w:p>
-      <w:r>
-        <w:t>**Attributes:**</w:t>
-      </w:r>
-    </w:p>
-    <w:p>
-      <w:pPr>
-        <w:pStyle w:val="ListBullet"/>
-      </w:pPr>
-      <w:r>
-        <w:t>- ingredients: List&lt;Ingredient&gt;</w:t>
-      </w:r>
-    </w:p>
-    <w:p>
-      <w:r>
-        <w:t>**Methods:**</w:t>
-      </w:r>
-    </w:p>
-    <w:p>
-      <w:pPr>
-        <w:pStyle w:val="ListBullet"/>
-      </w:pPr>
-      <w:r>
-        <w:t>+ registerLoggables()</w:t>
-      </w:r>
-    </w:p>
-    <w:p>
-      <w:pPr>
-        <w:pStyle w:val="ListBullet"/>
-      </w:pPr>
-      <w:r>
-        <w:t>+ triggerLog()</w:t>
-      </w:r>
-    </w:p>
-    <w:p>
-      <w:pPr>
-        <w:pStyle w:val="ListBullet"/>
-      </w:pPr>
-      <w:r>
-        <w:t>+ restock()</w:t>
-      </w:r>
-    </w:p>
-    <w:p>
-      <w:pPr>
-        <w:pStyle w:val="ListBullet"/>
-      </w:pPr>
-      <w:r>
-        <w:t>+ checkStock(Platter)</w:t>
-      </w:r>
-    </w:p>
-    <w:p>
-      <w:pPr>
-        <w:pStyle w:val="ListBullet"/>
-      </w:pPr>
-      <w:r>
-        <w:t>+ decideRestockTiming()</w:t>
-      </w:r>
-    </w:p>
-    <w:p>
-      <w:pPr>
-        <w:pStyle w:val="ListBullet"/>
-      </w:pPr>
-      <w:r>
-        <w:t>+ evaluate(): boolean</w:t>
-      </w:r>
-    </w:p>
-    <w:p>
-      <w:pPr>
-        <w:pStyle w:val="ListBullet"/>
-      </w:pPr>
-      <w:r>
-        <w:t>+ commit(): void</w:t>
-      </w:r>
-    </w:p>
-    <w:p>
-      <w:pPr>
-        <w:pStyle w:val="ListBullet"/>
-      </w:pPr>
-      <w:r>
-        <w:t>+ getState(): String[][]</w:t>
-      </w:r>
-    </w:p>
-    <w:p>
-      <w:pPr>
-        <w:pStyle w:val="Heading1"/>
-      </w:pPr>
-      <w:r>
-        <w:t>13. Refrigerator</w:t>
-      </w:r>
-    </w:p>
-    <w:p>
-      <w:r>
-        <w:t>**Stereotype:** «inherits SimEntity»</w:t>
-      </w:r>
-    </w:p>
-    <w:p>
-      <w:r>
-        <w:t>**Constraint:** {cold storage}</w:t>
-      </w:r>
-    </w:p>
-    <w:p>
-      <w:r>
-        <w:t>**Attributes:**</w:t>
-      </w:r>
-    </w:p>
-    <w:p>
-      <w:pPr>
-        <w:pStyle w:val="ListBullet"/>
-      </w:pPr>
-      <w:r>
-        <w:t>- capacity: double</w:t>
-      </w:r>
-    </w:p>
-    <w:p>
-      <w:r>
-        <w:t>**Methods:**</w:t>
-      </w:r>
-    </w:p>
-    <w:p>
-      <w:pPr>
-        <w:pStyle w:val="ListBullet"/>
-      </w:pPr>
-      <w:r>
-        <w:t>+ registerLoggables()</w:t>
-      </w:r>
-    </w:p>
-    <w:p>
-      <w:pPr>
-        <w:pStyle w:val="ListBullet"/>
-      </w:pPr>
-      <w:r>
-        <w:t>+ triggerLog()</w:t>
-      </w:r>
-    </w:p>
-    <w:p>
-      <w:pPr>
-        <w:pStyle w:val="ListBullet"/>
-      </w:pPr>
-      <w:r>
-        <w:t>+ store(Ingredient)</w:t>
-      </w:r>
-    </w:p>
-    <w:p>
-      <w:pPr>
-        <w:pStyle w:val="ListBullet"/>
-      </w:pPr>
-      <w:r>
-        <w:t>+ remove(Ingredient)</w:t>
-      </w:r>
-    </w:p>
-    <w:p>
-      <w:pPr>
-        <w:pStyle w:val="ListBullet"/>
-      </w:pPr>
-      <w:r>
-        <w:t>+ evaluate(): boolean</w:t>
-      </w:r>
-    </w:p>
-    <w:p>
-      <w:pPr>
-        <w:pStyle w:val="ListBullet"/>
-      </w:pPr>
-      <w:r>
-        <w:t>+ commit(): void</w:t>
-      </w:r>
-    </w:p>
-    <w:p>
-      <w:pPr>
-        <w:pStyle w:val="ListBullet"/>
-      </w:pPr>
-      <w:r>
-        <w:t>+ getState(): String[][]</w:t>
-      </w:r>
-    </w:p>
-    <w:p>
-      <w:pPr>
-        <w:pStyle w:val="Heading1"/>
-      </w:pPr>
-      <w:r>
-        <w:t>14. Stove</w:t>
-      </w:r>
-    </w:p>
-    <w:p>
-      <w:r>
-        <w:t>**Stereotype:** «inherits SimEntity»</w:t>
-      </w:r>
-    </w:p>
-    <w:p>
-      <w:r>
-        <w:t>**Constraint:** {hot line}</w:t>
-      </w:r>
-    </w:p>
-    <w:p>
-      <w:r>
-        <w:t>**Attributes:**</w:t>
-      </w:r>
-    </w:p>
-    <w:p>
-      <w:pPr>
-        <w:pStyle w:val="ListBullet"/>
-      </w:pPr>
-      <w:r>
-        <w:t>- slots: int</w:t>
-      </w:r>
-    </w:p>
-    <w:p>
-      <w:r>
-        <w:t>**Methods:**</w:t>
-      </w:r>
-    </w:p>
-    <w:p>
-      <w:pPr>
-        <w:pStyle w:val="ListBullet"/>
-      </w:pPr>
-      <w:r>
-        <w:t>+ registerLoggables()</w:t>
-      </w:r>
-    </w:p>
-    <w:p>
-      <w:pPr>
-        <w:pStyle w:val="ListBullet"/>
-      </w:pPr>
-      <w:r>
-        <w:t>+ triggerLog()</w:t>
-      </w:r>
-    </w:p>
-    <w:p>
-      <w:pPr>
-        <w:pStyle w:val="ListBullet"/>
-      </w:pPr>
-      <w:r>
-        <w:t>+ startCooking(Platter)</w:t>
-      </w:r>
-    </w:p>
-    <w:p>
-      <w:pPr>
-        <w:pStyle w:val="ListBullet"/>
-      </w:pPr>
-      <w:r>
-        <w:t>+ finishCooking(Platter)</w:t>
-      </w:r>
-    </w:p>
-    <w:p>
-      <w:pPr>
-        <w:pStyle w:val="ListBullet"/>
-      </w:pPr>
-      <w:r>
-        <w:t>+ evaluate(): boolean</w:t>
-      </w:r>
-    </w:p>
-    <w:p>
-      <w:pPr>
-        <w:pStyle w:val="ListBullet"/>
-      </w:pPr>
-      <w:r>
-        <w:t>+ commit(): void</w:t>
-      </w:r>
-    </w:p>
-    <w:p>
-      <w:pPr>
-        <w:pStyle w:val="ListBullet"/>
-      </w:pPr>
-      <w:r>
-        <w:t>+ getState(): String[][]</w:t>
-      </w:r>
-    </w:p>
-    <w:p>
-      <w:pPr>
-        <w:pStyle w:val="Heading1"/>
-      </w:pPr>
-      <w:r>
-        <w:t>15. Finance</w:t>
-      </w:r>
-    </w:p>
-    <w:p>
-      <w:r>
-        <w:t>**Stereotype:** «inherits SimEntity»</w:t>
-      </w:r>
-    </w:p>
-    <w:p>
-      <w:r>
-        <w:t>**Constraint:** {tracks profit}</w:t>
-      </w:r>
-    </w:p>
-    <w:p>
-      <w:r>
-        <w:t>**Attributes:**</w:t>
-      </w:r>
-    </w:p>
-    <w:p>
-      <w:pPr>
-        <w:pStyle w:val="ListBullet"/>
-      </w:pPr>
-      <w:r>
-        <w:t>- fixedCosts: double</w:t>
-      </w:r>
-    </w:p>
-    <w:p>
-      <w:pPr>
-        <w:pStyle w:val="ListBullet"/>
-      </w:pPr>
-      <w:r>
-        <w:t>- laborCosts: double</w:t>
-      </w:r>
-    </w:p>
-    <w:p>
-      <w:r>
-        <w:t>**Methods:**</w:t>
-      </w:r>
-    </w:p>
-    <w:p>
-      <w:pPr>
-        <w:pStyle w:val="ListBullet"/>
-      </w:pPr>
-      <w:r>
-        <w:t>+ registerLoggables()</w:t>
-      </w:r>
-    </w:p>
-    <w:p>
-      <w:pPr>
-        <w:pStyle w:val="ListBullet"/>
-      </w:pPr>
-      <w:r>
-        <w:t>+ triggerLog()</w:t>
-      </w:r>
-    </w:p>
-    <w:p>
-      <w:pPr>
-        <w:pStyle w:val="ListBullet"/>
-      </w:pPr>
-      <w:r>
-        <w:t>+ calculateNetRevenue()</w:t>
-      </w:r>
-    </w:p>
-    <w:p>
-      <w:pPr>
-        <w:pStyle w:val="ListBullet"/>
-      </w:pPr>
-      <w:r>
-        <w:t>+ decideExpenseApproval()</w:t>
-      </w:r>
-    </w:p>
-    <w:p>
-      <w:pPr>
-        <w:pStyle w:val="ListBullet"/>
-      </w:pPr>
-      <w:r>
-        <w:t>+ evaluate(): boolean</w:t>
-      </w:r>
-    </w:p>
-    <w:p>
-      <w:pPr>
-        <w:pStyle w:val="ListBullet"/>
-      </w:pPr>
-      <w:r>
-        <w:t>+ commit(): void</w:t>
-      </w:r>
-    </w:p>
-    <w:p>
-      <w:pPr>
-        <w:pStyle w:val="ListBullet"/>
-      </w:pPr>
-      <w:r>
-        <w:t>+ getState(): String[][]</w:t>
-      </w:r>
-    </w:p>
-    <w:p>
-      <w:pPr>
-        <w:pStyle w:val="Heading1"/>
-      </w:pPr>
-      <w:r>
-        <w:t>16. SimulationClock</w:t>
-      </w:r>
-    </w:p>
-    <w:p>
-      <w:r>
-        <w:t>**Stereotype:** «Utility»</w:t>
-      </w:r>
-    </w:p>
-    <w:p>
-      <w:r>
-        <w:t>**Constraint:** {drives simulation}</w:t>
-      </w:r>
-    </w:p>
-    <w:p>
-      <w:r>
-        <w:t>**Attributes:**</w:t>
-      </w:r>
-    </w:p>
-    <w:p>
-      <w:pPr>
-        <w:pStyle w:val="ListBullet"/>
-      </w:pPr>
-      <w:r>
-        <w:t>- currentTime: int</w:t>
-      </w:r>
-    </w:p>
-    <w:p>
-      <w:pPr>
-        <w:pStyle w:val="ListBullet"/>
-      </w:pPr>
-      <w:r>
-        <w:t>- tickRate: int</w:t>
-      </w:r>
-    </w:p>
-    <w:p>
-      <w:r>
-        <w:t>**Methods:**</w:t>
-      </w:r>
-    </w:p>
-    <w:p>
-      <w:pPr>
-        <w:pStyle w:val="ListBullet"/>
-      </w:pPr>
-      <w:r>
-        <w:t>+ advanceTime()</w:t>
-      </w:r>
-    </w:p>
-    <w:p>
-      <w:pPr>
-        <w:pStyle w:val="ListBullet"/>
-      </w:pPr>
-      <w:r>
-        <w:t>+ scheduleEvent()</w:t>
-      </w:r>
-    </w:p>
-    <w:p>
-      <w:pPr>
-        <w:pStyle w:val="ListBullet"/>
-      </w:pPr>
-      <w:r>
-        <w:t>+ getTime()</w:t>
-      </w:r>
-    </w:p>
-    <w:p>
-      <w:pPr>
-        <w:pStyle w:val="ListBullet"/>
-      </w:pPr>
-      <w:r>
-        <w:t>+ decideNextEventTrigger()</w:t>
-      </w:r>
-    </w:p>
-    <w:p>
-      <w:pPr>
-        <w:pStyle w:val="ListBullet"/>
-      </w:pPr>
-      <w:r>
-        <w:t>+ evaluate(): boolean</w:t>
-      </w:r>
-    </w:p>
-    <w:p>
-      <w:pPr>
-        <w:pStyle w:val="ListBullet"/>
-      </w:pPr>
-      <w:r>
-        <w:t>+ commit(): void</w:t>
-      </w:r>
-    </w:p>
-    <w:p>
-      <w:pPr>
-        <w:pStyle w:val="ListBullet"/>
-      </w:pPr>
-      <w:r>
-        <w:t>+ getState(): String[][]</w:t>
-      </w:r>
-    </w:p>
-    <w:p>
-      <w:pPr>
-        <w:pStyle w:val="Heading1"/>
-      </w:pPr>
-      <w:r>
-        <w:t>19. SimulationManager</w:t>
-      </w:r>
-    </w:p>
-    <w:p>
-      <w:r>
-        <w:t>**Stereotype:** «Simulation Kernel with Console &amp; Waveform»</w:t>
-      </w:r>
-    </w:p>
-    <w:p>
-      <w:r>
-        <w:t>**Constraint:** {drives simulation clk}</w:t>
-      </w:r>
-    </w:p>
-    <w:p>
-      <w:r>
-        <w:t>**Methods:**</w:t>
-      </w:r>
-    </w:p>
-    <w:p>
-      <w:pPr>
-        <w:pStyle w:val="ListBullet"/>
-      </w:pPr>
-      <w:r>
-        <w:t>+ registerLoggables(objectName: String, logMap: Map&lt;String, Supplier&lt;Object&gt;&gt;)</w:t>
-      </w:r>
-    </w:p>
-    <w:p>
-      <w:pPr>
-        <w:pStyle w:val="ListBullet"/>
-      </w:pPr>
-      <w:r>
-        <w:t>+ logObject(objectName: String)</w:t>
-      </w:r>
-    </w:p>
-    <w:p>
-      <w:pPr>
-        <w:pStyle w:val="ListBullet"/>
-      </w:pPr>
-      <w:r>
-        <w:t>+ triggerLog(objectName: String)</w:t>
-      </w:r>
-    </w:p>
-    <w:p>
-      <w:pPr>
-        <w:pStyle w:val="ListBullet"/>
-      </w:pPr>
-      <w:r>
-        <w:t>+ loadInitFile(filename: String)</w:t>
-      </w:r>
-    </w:p>
-    <w:p>
-      <w:pPr>
-        <w:pStyle w:val="ListBullet"/>
-      </w:pPr>
-      <w:r>
-        <w:t>+ resetSimulation()</w:t>
-      </w:r>
-    </w:p>
-    <w:p>
-      <w:pPr>
-        <w:pStyle w:val="ListBullet"/>
-      </w:pPr>
-      <w:r>
-        <w:t>+ saveState(filename: String)</w:t>
-      </w:r>
-    </w:p>
-    <w:p>
-      <w:pPr>
-        <w:pStyle w:val="ListBullet"/>
-      </w:pPr>
-      <w:r>
-        <w:t>+ setVCD(filename: String)</w:t>
-      </w:r>
-    </w:p>
-    <w:p>
-      <w:pPr>
-        <w:pStyle w:val="ListBullet"/>
-      </w:pPr>
-      <w:r>
-        <w:t>+ run(int): void</w:t>
-      </w:r>
-    </w:p>
-    <w:p>
-      <w:pPr>
-        <w:pStyle w:val="ListBullet"/>
-      </w:pPr>
-      <w:r>
-        <w:t>+ stepOnce(): void</w:t>
-      </w:r>
-    </w:p>
-    <w:p>
-      <w:pPr>
-        <w:pStyle w:val="ListBullet"/>
-      </w:pPr>
-      <w:r>
-        <w:t>+ getClock(): SimulationClock</w:t>
-      </w:r>
-    </w:p>
-    <w:p>
-      <w:pPr>
-        <w:pStyle w:val="ListBullet"/>
-      </w:pPr>
-      <w:r>
-        <w:t>+ getProcesses(): List&lt;SimProcess&gt;</w:t>
-      </w:r>
-    </w:p>
-    <w:p>
-      <w:pPr>
-        <w:pStyle w:val="ListBullet"/>
-      </w:pPr>
-      <w:r>
-        <w:t>+ startConsole(): void</w:t>
-      </w:r>
-    </w:p>
-    <w:p>
-      <w:pPr>
-        <w:pStyle w:val="ListBullet"/>
-      </w:pPr>
-      <w:r>
-        <w:t>+ listObjects(): void</w:t>
-      </w:r>
-    </w:p>
-    <w:p>
-      <w:pPr>
-        <w:pStyle w:val="ListBullet"/>
-      </w:pPr>
-      <w:r>
-        <w:t>+ showObject(String): void</w:t>
-      </w:r>
-    </w:p>
-    <w:p>
-      <w:pPr>
-        <w:pStyle w:val="ListBullet"/>
-      </w:pPr>
-      <w:r>
-        <w:t>+ setValue(String, String, String): void</w:t>
-      </w:r>
-    </w:p>
-    <w:p>
-      <w:pPr>
-        <w:pStyle w:val="ListBullet"/>
-      </w:pPr>
-      <w:r>
-        <w:t>+ startLogging(String): void</w:t>
-      </w:r>
-    </w:p>
-    <w:p>
-      <w:pPr>
-        <w:pStyle w:val="ListBullet"/>
-      </w:pPr>
-      <w:r>
-        <w:t>+ stopLogging(): void</w:t>
-      </w:r>
-    </w:p>
-    <w:p>
-      <w:pPr>
-        <w:pStyle w:val="ListBullet"/>
-      </w:pPr>
-      <w:r>
-        <w:t>+ logTick(int): void</w:t>
-      </w:r>
-    </w:p>
-    <w:p>
-      <w:pPr>
-        <w:pStyle w:val="ListBullet"/>
-      </w:pPr>
-      <w:r>
-        <w:t>+ displayStates(): void</w:t>
-      </w:r>
-    </w:p>
-    <w:p>
-      <w:r>
-        <w:br w:type="page"/>
-      </w:r>
-    </w:p>
-    <w:p>
-      <w:pPr>
-        <w:pStyle w:val="Heading1"/>
-      </w:pPr>
-      <w:r>
-        <w:t>Object Connections (References)</w:t>
-      </w:r>
-    </w:p>
-    <w:p>
-      <w:pPr>
-        <w:pStyle w:val="ListBullet"/>
-      </w:pPr>
-      <w:r>
-        <w:t>1. Restaurant ➝ 2. Hostess</w:t>
-      </w:r>
-    </w:p>
-    <w:p>
-      <w:pPr>
-        <w:pStyle w:val="ListBullet"/>
-      </w:pPr>
-      <w:r>
-        <w:t>1. Restaurant ➝ 4. Table</w:t>
-      </w:r>
-    </w:p>
-    <w:p>
-      <w:pPr>
-        <w:pStyle w:val="ListBullet"/>
-      </w:pPr>
-      <w:r>
-        <w:t>1. Restaurant ➝ 7. Cook</w:t>
-      </w:r>
-    </w:p>
-    <w:p>
-      <w:pPr>
-        <w:pStyle w:val="ListBullet"/>
-      </w:pPr>
-      <w:r>
-        <w:t>1. Restaurant ➝ 8. Server</w:t>
-      </w:r>
-    </w:p>
-    <w:p>
-      <w:pPr>
-        <w:pStyle w:val="ListBullet"/>
-      </w:pPr>
-      <w:r>
-        <w:t>1. Restaurant ➝ 12. Inventory</w:t>
-      </w:r>
-    </w:p>
-    <w:p>
-      <w:pPr>
-        <w:pStyle w:val="ListBullet"/>
-      </w:pPr>
-      <w:r>
-        <w:t>1. Restaurant ➝ 15. Finance</w:t>
-      </w:r>
-    </w:p>
-    <w:p>
-      <w:pPr>
-        <w:pStyle w:val="ListBullet"/>
-      </w:pPr>
-      <w:r>
-        <w:t>2. Hostess ➝ 11. Customer</w:t>
-      </w:r>
-    </w:p>
-    <w:p>
-      <w:pPr>
-        <w:pStyle w:val="ListBullet"/>
-      </w:pPr>
-      <w:r>
-        <w:t>2. Hostess ➝ 4. Table</w:t>
-      </w:r>
-    </w:p>
-    <w:p>
-      <w:pPr>
-        <w:pStyle w:val="ListBullet"/>
-      </w:pPr>
-      <w:r>
-        <w:t>2. Hostess ➝ 3. CashRegister</w:t>
-      </w:r>
-    </w:p>
-    <w:p>
-      <w:pPr>
-        <w:pStyle w:val="ListBullet"/>
-      </w:pPr>
-      <w:r>
-        <w:t>4. Table ➝ 11. Customer</w:t>
-      </w:r>
-    </w:p>
-    <w:p>
-      <w:pPr>
-        <w:pStyle w:val="ListBullet"/>
-      </w:pPr>
-      <w:r>
-        <w:t>7. Cook ➝ 5. Platter</w:t>
-      </w:r>
-    </w:p>
-    <w:p>
-      <w:pPr>
-        <w:pStyle w:val="ListBullet"/>
-      </w:pPr>
-      <w:r>
-        <w:t>5. Platter ➝ 6. Ingredient</w:t>
-      </w:r>
-    </w:p>
-    <w:p>
-      <w:pPr>
-        <w:pStyle w:val="ListBullet"/>
-      </w:pPr>
-      <w:r>
-        <w:t>12. Inventory ➝ 6. Ingredient</w:t>
-      </w:r>
-    </w:p>
-    <w:p>
-      <w:pPr>
-        <w:pStyle w:val="ListBullet"/>
-      </w:pPr>
-      <w:r>
-        <w:t>12. Inventory ➝ 13. Refrigerator</w:t>
-      </w:r>
-    </w:p>
-    <w:p>
-      <w:pPr>
-        <w:pStyle w:val="ListBullet"/>
-      </w:pPr>
-      <w:r>
-        <w:t>7. Cook ➝ 14. Stove</w:t>
-      </w:r>
-    </w:p>
-    <w:p>
-      <w:pPr>
-        <w:pStyle w:val="ListBullet"/>
-      </w:pPr>
-      <w:r>
-        <w:t>8. Server ➝ 4. Table</w:t>
-      </w:r>
-    </w:p>
-    <w:p>
-      <w:pPr>
-        <w:pStyle w:val="ListBullet"/>
-      </w:pPr>
-      <w:r>
-        <w:t>7. Cook ➝ 12. Inventory</w:t>
-      </w:r>
-    </w:p>
-    <w:p>
-      <w:pPr>
-        <w:pStyle w:val="ListBullet"/>
-      </w:pPr>
-      <w:r>
-        <w:t>7. Cook ➝ 13. Refrigerator</w:t>
-      </w:r>
-    </w:p>
-    <w:p>
-      <w:pPr>
-        <w:pStyle w:val="ListBullet"/>
-      </w:pPr>
-      <w:r>
-        <w:t>7. Cook ➝ 14. Stove</w:t>
-      </w:r>
-    </w:p>
-    <w:p>
-      <w:pPr>
-        <w:pStyle w:val="ListBullet"/>
-      </w:pPr>
-      <w:r>
-        <w:t>7. Cook ➝ 9. ServerTable</w:t>
-      </w:r>
-    </w:p>
-    <w:p>
-      <w:pPr>
-        <w:pStyle w:val="ListBullet"/>
-      </w:pPr>
-      <w:r>
-        <w:t>9. ServerTable ➝ 10. Order</w:t>
-      </w:r>
-    </w:p>
-    <w:p>
-      <w:pPr>
-        <w:pStyle w:val="ListBullet"/>
-      </w:pPr>
-      <w:r>
-        <w:t>10. Order ➝ 4. Table</w:t>
-      </w:r>
-    </w:p>
-    <w:p>
-      <w:pPr>
-        <w:pStyle w:val="ListBullet"/>
-      </w:pPr>
-      <w:r>
-        <w:t>9. ServerTable ➝ 8. Server</w:t>
-      </w:r>
-    </w:p>
-    <w:p>
-      <w:pPr>
-        <w:pStyle w:val="ListBullet"/>
-      </w:pPr>
-      <w:r>
-        <w:t>8. Server ➝ 10. Order</w:t>
-      </w:r>
-    </w:p>
-    <w:p>
-      <w:pPr>
-        <w:pStyle w:val="ListBullet"/>
-      </w:pPr>
-      <w:r>
-        <w:t>8. Server ➝ 3. CashRegister</w:t>
-      </w:r>
-    </w:p>
-    <w:p>
-      <w:pPr>
-        <w:pStyle w:val="ListBullet"/>
-      </w:pPr>
-      <w:r>
-        <w:t>3. CashRegister ➝ 15. Finance</w:t>
-      </w:r>
-    </w:p>
-    <w:p>
-      <w:pPr>
-        <w:pStyle w:val="ListBullet"/>
-      </w:pPr>
-      <w:r>
-        <w:t>16. SimulationClock ➝ 1. Restaurant</w:t>
-      </w:r>
-    </w:p>
-    <w:p>
-      <w:pPr>
-        <w:pStyle w:val="ListBullet"/>
-      </w:pPr>
-      <w:r>
-        <w:t>16. SimulationClock ➝ 7. Cook</w:t>
-      </w:r>
-    </w:p>
-    <w:p>
-      <w:pPr>
-        <w:pStyle w:val="ListBullet"/>
-      </w:pPr>
-      <w:r>
-        <w:t>16. SimulationClock ➝ 8. Server</w:t>
-      </w:r>
-    </w:p>
-    <w:p>
-      <w:pPr>
-        <w:pStyle w:val="ListBullet"/>
-      </w:pPr>
-      <w:r>
-        <w:t>16. SimulationClock ➝ 11. Customer</w:t>
-      </w:r>
-    </w:p>
-    <w:p>
-      <w:pPr>
-        <w:pStyle w:val="ListBullet"/>
-      </w:pPr>
-      <w:r>
-        <w:t>16. SimulationClock ➝ 2. Hostess</w:t>
-      </w:r>
-    </w:p>
-    <w:p>
-      <w:pPr>
-        <w:pStyle w:val="ListBullet"/>
-      </w:pPr>
-      <w:r>
-        <w:t>19. SimulationManager ➝ 1. Restaurant</w:t>
-      </w:r>
-    </w:p>
-    <w:p>
-      <w:pPr>
-        <w:pStyle w:val="ListBullet"/>
-      </w:pPr>
-      <w:r>
-        <w:t>1. Restaurant ➝ 19. SimulationManager</w:t>
+        <w:t>"- slots: int"</w:t>
+      </w:r>
+    </w:p>
+    <w:p>
+      <w:pPr>
+        <w:pStyle w:val="ListNumber"/>
+      </w:pPr>
+      <w:r>
+        <w:t>"+ registerLoggables()"</w:t>
+      </w:r>
+    </w:p>
+    <w:p>
+      <w:pPr>
+        <w:pStyle w:val="ListNumber"/>
+      </w:pPr>
+      <w:r>
+        <w:t>"+ triggerLog()"</w:t>
+      </w:r>
+    </w:p>
+    <w:p>
+      <w:pPr>
+        <w:pStyle w:val="ListNumber"/>
+      </w:pPr>
+      <w:r>
+        <w:t>"+ startCooking(Platter)"</w:t>
+      </w:r>
+    </w:p>
+    <w:p>
+      <w:pPr>
+        <w:pStyle w:val="ListNumber"/>
+      </w:pPr>
+      <w:r>
+        <w:t>"+ finishCooking(Platter)"</w:t>
+      </w:r>
+    </w:p>
+    <w:p>
+      <w:pPr>
+        <w:pStyle w:val="ListNumber"/>
+      </w:pPr>
+      <w:r>
+        <w:t>"+ advanceTime()"</w:t>
+      </w:r>
+    </w:p>
+    <w:p>
+      <w:pPr>
+        <w:pStyle w:val="ListNumber"/>
+      </w:pPr>
+      <w:r>
+        <w:t>"+ evaluate(): boolean"</w:t>
+      </w:r>
+    </w:p>
+    <w:p>
+      <w:pPr>
+        <w:pStyle w:val="ListNumber"/>
+      </w:pPr>
+      <w:r>
+        <w:t>"+ commit(): void"</w:t>
+      </w:r>
+    </w:p>
+    <w:p>
+      <w:pPr>
+        <w:pStyle w:val="ListNumber"/>
+      </w:pPr>
+      <w:r>
+        <w:t>"+ getState(): String[][]"</w:t>
+      </w:r>
+    </w:p>
+    <w:p>
+      <w:pPr>
+        <w:pStyle w:val="Heading2"/>
+      </w:pPr>
+      <w:r>
+        <w:t>17. Oven</w:t>
+      </w:r>
+    </w:p>
+    <w:p>
+      <w:pPr>
+        <w:pStyle w:val="IntenseQuote"/>
+      </w:pPr>
+      <w:r>
+        <w:t>stereotype: "«inherits SimEntity»"</w:t>
+      </w:r>
+    </w:p>
+    <w:p>
+      <w:pPr>
+        <w:pStyle w:val="IntenseQuote"/>
+      </w:pPr>
+      <w:r>
+        <w:t>constraint: "{test appliance}"</w:t>
+      </w:r>
+    </w:p>
+    <w:p>
+      <w:pPr>
+        <w:pStyle w:val="IntenseQuote"/>
+      </w:pPr>
+      <w:r>
+        <w:t>color: "#CCE5FF"</w:t>
+      </w:r>
+    </w:p>
+    <w:p>
+      <w:pPr>
+        <w:pStyle w:val="ListNumber"/>
+      </w:pPr>
+      <w:r>
+        <w:t>"+ registerLoggables()"</w:t>
+      </w:r>
+    </w:p>
+    <w:p>
+      <w:pPr>
+        <w:pStyle w:val="ListNumber"/>
+      </w:pPr>
+      <w:r>
+        <w:t>"+ triggerLog()"</w:t>
+      </w:r>
+    </w:p>
+    <w:p>
+      <w:pPr>
+        <w:pStyle w:val="ListNumber"/>
+      </w:pPr>
+      <w:r>
+        <w:t>"+ startCooking(Platter)"</w:t>
+      </w:r>
+    </w:p>
+    <w:p>
+      <w:pPr>
+        <w:pStyle w:val="ListNumber"/>
+      </w:pPr>
+      <w:r>
+        <w:t>"+ advanceTime()"</w:t>
+      </w:r>
+    </w:p>
+    <w:p>
+      <w:pPr>
+        <w:pStyle w:val="ListNumber"/>
+      </w:pPr>
+      <w:r>
+        <w:t>"+ evaluate(): boolean"</w:t>
+      </w:r>
+    </w:p>
+    <w:p>
+      <w:pPr>
+        <w:pStyle w:val="ListNumber"/>
+      </w:pPr>
+      <w:r>
+        <w:t>"+ commit(): void"</w:t>
+      </w:r>
+    </w:p>
+    <w:p>
+      <w:pPr>
+        <w:pStyle w:val="ListNumber"/>
+      </w:pPr>
+      <w:r>
+        <w:t>"+ getState(): String[][]"</w:t>
+      </w:r>
+    </w:p>
+    <w:p>
+      <w:pPr>
+        <w:pStyle w:val="Heading2"/>
+      </w:pPr>
+      <w:r>
+        <w:t>18. Microwave</w:t>
+      </w:r>
+    </w:p>
+    <w:p>
+      <w:pPr>
+        <w:pStyle w:val="IntenseQuote"/>
+      </w:pPr>
+      <w:r>
+        <w:t>stereotype: "«inherits SimEntity»"</w:t>
+      </w:r>
+    </w:p>
+    <w:p>
+      <w:pPr>
+        <w:pStyle w:val="IntenseQuote"/>
+      </w:pPr>
+      <w:r>
+        <w:t>constraint: "{test appliance}"</w:t>
+      </w:r>
+    </w:p>
+    <w:p>
+      <w:pPr>
+        <w:pStyle w:val="IntenseQuote"/>
+      </w:pPr>
+      <w:r>
+        <w:t>color: "#CCE5FF"</w:t>
+      </w:r>
+    </w:p>
+    <w:p>
+      <w:pPr>
+        <w:pStyle w:val="ListNumber"/>
+      </w:pPr>
+      <w:r>
+        <w:t>"+ registerLoggables()"</w:t>
+      </w:r>
+    </w:p>
+    <w:p>
+      <w:pPr>
+        <w:pStyle w:val="ListNumber"/>
+      </w:pPr>
+      <w:r>
+        <w:t>"+ triggerLog()"</w:t>
+      </w:r>
+    </w:p>
+    <w:p>
+      <w:pPr>
+        <w:pStyle w:val="ListNumber"/>
+      </w:pPr>
+      <w:r>
+        <w:t>"+ startCooking(Platter)"</w:t>
+      </w:r>
+    </w:p>
+    <w:p>
+      <w:pPr>
+        <w:pStyle w:val="ListNumber"/>
+      </w:pPr>
+      <w:r>
+        <w:t>"+ advanceTime()"</w:t>
+      </w:r>
+    </w:p>
+    <w:p>
+      <w:pPr>
+        <w:pStyle w:val="ListNumber"/>
+      </w:pPr>
+      <w:r>
+        <w:t>"+ evaluate(): boolean"</w:t>
+      </w:r>
+    </w:p>
+    <w:p>
+      <w:pPr>
+        <w:pStyle w:val="ListNumber"/>
+      </w:pPr>
+      <w:r>
+        <w:t>"+ commit(): void"</w:t>
+      </w:r>
+    </w:p>
+    <w:p>
+      <w:pPr>
+        <w:pStyle w:val="ListNumber"/>
+      </w:pPr>
+      <w:r>
+        <w:t>"+ getState(): String[][]"</w:t>
       </w:r>
     </w:p>
     <w:sectPr>

</xml_diff>